<commit_message>
Project report and notebook completed
</commit_message>
<xml_diff>
--- a/Hospitals in Our Neighbourhoods.docx
+++ b/Hospitals in Our Neighbourhoods.docx
@@ -44,12 +44,14 @@
           <w:numId w:val="1"/>
         </w:numPr>
         <w:rPr>
-          <w:sz w:val="24"/>
-          <w:szCs w:val="24"/>
-        </w:rPr>
-      </w:pPr>
-      <w:r>
-        <w:rPr>
+          <w:b/>
+          <w:sz w:val="24"/>
+          <w:szCs w:val="24"/>
+        </w:rPr>
+      </w:pPr>
+      <w:r>
+        <w:rPr>
+          <w:b/>
           <w:sz w:val="24"/>
           <w:szCs w:val="24"/>
         </w:rPr>
@@ -144,12 +146,14 @@
           <w:numId w:val="1"/>
         </w:numPr>
         <w:rPr>
-          <w:sz w:val="24"/>
-          <w:szCs w:val="24"/>
-        </w:rPr>
-      </w:pPr>
-      <w:r>
-        <w:rPr>
+          <w:b/>
+          <w:sz w:val="24"/>
+          <w:szCs w:val="24"/>
+        </w:rPr>
+      </w:pPr>
+      <w:r>
+        <w:rPr>
+          <w:b/>
           <w:sz w:val="24"/>
           <w:szCs w:val="24"/>
         </w:rPr>
@@ -185,7 +189,14 @@
           <w:sz w:val="24"/>
           <w:szCs w:val="24"/>
         </w:rPr>
-        <w:t xml:space="preserve"> calls to developers so they would send a neighbourhood as a query and we would provide a list of hospitals as a response.</w:t>
+        <w:t xml:space="preserve"> calls to developers so they would send a neighbourhood as a query and we would provide a list of hospitals as a response</w:t>
+      </w:r>
+      <w:r>
+        <w:rPr>
+          <w:sz w:val="24"/>
+          <w:szCs w:val="24"/>
+        </w:rPr>
+        <w:t>.</w:t>
       </w:r>
     </w:p>
     <w:p>
@@ -218,18 +229,3220 @@
           <w:szCs w:val="24"/>
         </w:rPr>
         <w:t xml:space="preserve"> to find the hospitals in our neighbourhood. </w:t>
+      </w:r>
+    </w:p>
+    <w:p>
+      <w:pPr>
+        <w:pStyle w:val="ListParagraph"/>
+        <w:rPr>
+          <w:sz w:val="24"/>
+          <w:szCs w:val="24"/>
+        </w:rPr>
+      </w:pPr>
+      <w:r>
+        <w:rPr>
+          <w:sz w:val="24"/>
+          <w:szCs w:val="24"/>
+        </w:rPr>
+        <w:t xml:space="preserve">The data is present in form of csv comma separated data which we would </w:t>
+      </w:r>
+      <w:r>
+        <w:rPr>
+          <w:sz w:val="24"/>
+          <w:szCs w:val="24"/>
+        </w:rPr>
+        <w:t>process using pandas data frame and manipulate it using a lot of techniques</w:t>
+      </w:r>
+    </w:p>
+    <w:p>
+      <w:pPr>
+        <w:pStyle w:val="ListParagraph"/>
+        <w:rPr>
+          <w:sz w:val="24"/>
+          <w:szCs w:val="24"/>
+        </w:rPr>
+      </w:pPr>
+    </w:p>
+    <w:p>
+      <w:pPr>
+        <w:pStyle w:val="ListParagraph"/>
+        <w:numPr>
+          <w:ilvl w:val="0"/>
+          <w:numId w:val="1"/>
+        </w:numPr>
+        <w:rPr>
+          <w:b/>
+          <w:sz w:val="24"/>
+          <w:szCs w:val="24"/>
+        </w:rPr>
+      </w:pPr>
+      <w:r>
+        <w:rPr>
+          <w:b/>
+          <w:sz w:val="24"/>
+          <w:szCs w:val="24"/>
+        </w:rPr>
+        <w:t>Methodology</w:t>
+      </w:r>
+    </w:p>
+    <w:p>
+      <w:pPr>
+        <w:pStyle w:val="ListParagraph"/>
+        <w:rPr>
+          <w:sz w:val="24"/>
+          <w:szCs w:val="24"/>
+        </w:rPr>
+      </w:pPr>
+      <w:r>
+        <w:rPr>
+          <w:sz w:val="24"/>
+          <w:szCs w:val="24"/>
+        </w:rPr>
+        <w:t>What I did is I took the data that is readily available on Wikipedia, that is a neighbourhood data of Toronto, scraped that data using pandas library and the</w:t>
+      </w:r>
+      <w:r>
+        <w:rPr>
+          <w:sz w:val="24"/>
+          <w:szCs w:val="24"/>
+        </w:rPr>
+        <w:t xml:space="preserve">n converted it into a </w:t>
+      </w:r>
+      <w:proofErr w:type="spellStart"/>
+      <w:r>
+        <w:rPr>
+          <w:sz w:val="24"/>
+          <w:szCs w:val="24"/>
+        </w:rPr>
+        <w:t>dataframe</w:t>
+      </w:r>
+      <w:proofErr w:type="spellEnd"/>
+      <w:r>
+        <w:rPr>
+          <w:sz w:val="24"/>
+          <w:szCs w:val="24"/>
+        </w:rPr>
+        <w:t>.</w:t>
+      </w:r>
+    </w:p>
+    <w:p>
+      <w:pPr>
+        <w:pStyle w:val="ListParagraph"/>
+        <w:rPr>
+          <w:sz w:val="24"/>
+          <w:szCs w:val="24"/>
+        </w:rPr>
+      </w:pPr>
+      <w:r>
+        <w:rPr>
+          <w:sz w:val="24"/>
+          <w:szCs w:val="24"/>
+        </w:rPr>
+        <w:t>Now there were some borough’s that were unassigned so we filtered them by using the below technique:</w:t>
+      </w:r>
+    </w:p>
+    <w:p>
+      <w:pPr>
+        <w:pStyle w:val="ListParagraph"/>
+        <w:rPr>
+          <w:sz w:val="24"/>
+          <w:szCs w:val="24"/>
+        </w:rPr>
+      </w:pPr>
+    </w:p>
+    <w:p>
+      <w:pPr>
+        <w:pStyle w:val="ListParagraph"/>
+        <w:rPr>
+          <w:sz w:val="24"/>
+          <w:szCs w:val="24"/>
+        </w:rPr>
+      </w:pPr>
+      <w:proofErr w:type="spellStart"/>
+      <w:r>
+        <w:rPr>
+          <w:sz w:val="24"/>
+          <w:szCs w:val="24"/>
+        </w:rPr>
+        <w:t>df_canada</w:t>
+      </w:r>
+      <w:proofErr w:type="spellEnd"/>
+      <w:r>
+        <w:rPr>
+          <w:sz w:val="24"/>
+          <w:szCs w:val="24"/>
+        </w:rPr>
+        <w:t xml:space="preserve"> = </w:t>
+      </w:r>
+      <w:proofErr w:type="spellStart"/>
+      <w:r>
+        <w:rPr>
+          <w:sz w:val="24"/>
+          <w:szCs w:val="24"/>
+        </w:rPr>
+        <w:t>df_canada</w:t>
+      </w:r>
+      <w:proofErr w:type="spellEnd"/>
+      <w:r>
+        <w:rPr>
+          <w:sz w:val="24"/>
+          <w:szCs w:val="24"/>
+        </w:rPr>
+        <w:t>[</w:t>
+      </w:r>
+      <w:proofErr w:type="spellStart"/>
+      <w:r>
+        <w:rPr>
+          <w:sz w:val="24"/>
+          <w:szCs w:val="24"/>
+        </w:rPr>
+        <w:t>df_canada</w:t>
+      </w:r>
+      <w:proofErr w:type="spellEnd"/>
+      <w:r>
+        <w:rPr>
+          <w:sz w:val="24"/>
+          <w:szCs w:val="24"/>
+        </w:rPr>
+        <w:t>['Borough']!='Not assigned']</w:t>
+      </w:r>
+    </w:p>
+    <w:p>
+      <w:pPr>
+        <w:pStyle w:val="ListParagraph"/>
+        <w:rPr>
+          <w:sz w:val="24"/>
+          <w:szCs w:val="24"/>
+        </w:rPr>
+      </w:pPr>
+      <w:r>
+        <w:rPr>
+          <w:sz w:val="24"/>
+          <w:szCs w:val="24"/>
+        </w:rPr>
+        <w:t xml:space="preserve">The above lines of code will filter out any rows that are unassigned </w:t>
+      </w:r>
+    </w:p>
+    <w:p>
+      <w:pPr>
+        <w:pStyle w:val="ListParagraph"/>
+        <w:rPr>
+          <w:sz w:val="24"/>
+          <w:szCs w:val="24"/>
+        </w:rPr>
+      </w:pPr>
+    </w:p>
+    <w:p>
+      <w:pPr>
+        <w:pStyle w:val="ListParagraph"/>
+        <w:rPr>
+          <w:sz w:val="24"/>
+          <w:szCs w:val="24"/>
+        </w:rPr>
+      </w:pPr>
+      <w:r>
+        <w:rPr>
+          <w:sz w:val="24"/>
+          <w:szCs w:val="24"/>
+        </w:rPr>
+        <w:lastRenderedPageBreak/>
+        <w:t xml:space="preserve">Now after that we have to get the latitude and longitude of the postal codes using the geocoder package, we have to pass in the postal code name along with the area in the </w:t>
+      </w:r>
+      <w:proofErr w:type="spellStart"/>
+      <w:r>
+        <w:rPr>
+          <w:sz w:val="24"/>
+          <w:szCs w:val="24"/>
+        </w:rPr>
+        <w:t>url</w:t>
+      </w:r>
+      <w:proofErr w:type="spellEnd"/>
+      <w:r>
+        <w:rPr>
+          <w:sz w:val="24"/>
+          <w:szCs w:val="24"/>
+        </w:rPr>
+        <w:t xml:space="preserve"> and we would get the latitude and longitude using the below code:</w:t>
+      </w:r>
+    </w:p>
+    <w:p>
+      <w:pPr>
+        <w:pStyle w:val="ListParagraph"/>
+        <w:rPr>
+          <w:sz w:val="24"/>
+          <w:szCs w:val="24"/>
+        </w:rPr>
+      </w:pPr>
+    </w:p>
+    <w:p>
+      <w:pPr>
+        <w:pStyle w:val="ListParagraph"/>
+        <w:rPr>
+          <w:sz w:val="24"/>
+          <w:szCs w:val="24"/>
+        </w:rPr>
+      </w:pPr>
+      <w:r>
+        <w:rPr>
+          <w:sz w:val="24"/>
+          <w:szCs w:val="24"/>
+        </w:rPr>
+        <w:t>import geocoder # import geocoder</w:t>
+      </w:r>
+    </w:p>
+    <w:p>
+      <w:pPr>
+        <w:pStyle w:val="ListParagraph"/>
+        <w:rPr>
+          <w:sz w:val="24"/>
+          <w:szCs w:val="24"/>
+        </w:rPr>
+      </w:pPr>
+      <w:proofErr w:type="spellStart"/>
+      <w:r>
+        <w:rPr>
+          <w:sz w:val="24"/>
+          <w:szCs w:val="24"/>
+        </w:rPr>
+        <w:t>lat_lung</w:t>
+      </w:r>
+      <w:proofErr w:type="spellEnd"/>
+      <w:r>
+        <w:rPr>
+          <w:sz w:val="24"/>
+          <w:szCs w:val="24"/>
+        </w:rPr>
+        <w:t xml:space="preserve"> = {'Latitude':[], 'Longitude':[]}</w:t>
+      </w:r>
+    </w:p>
+    <w:p>
+      <w:pPr>
+        <w:pStyle w:val="ListParagraph"/>
+        <w:rPr>
+          <w:sz w:val="24"/>
+          <w:szCs w:val="24"/>
+        </w:rPr>
+      </w:pPr>
+      <w:r>
+        <w:rPr>
+          <w:sz w:val="24"/>
+          <w:szCs w:val="24"/>
+        </w:rPr>
+        <w:t xml:space="preserve">for </w:t>
+      </w:r>
+      <w:proofErr w:type="spellStart"/>
+      <w:r>
+        <w:rPr>
+          <w:sz w:val="24"/>
+          <w:szCs w:val="24"/>
+        </w:rPr>
+        <w:t>postal_code</w:t>
+      </w:r>
+      <w:proofErr w:type="spellEnd"/>
+      <w:r>
+        <w:rPr>
+          <w:sz w:val="24"/>
+          <w:szCs w:val="24"/>
+        </w:rPr>
+        <w:t>, borough in zip(</w:t>
+      </w:r>
+      <w:proofErr w:type="spellStart"/>
+      <w:r>
+        <w:rPr>
+          <w:sz w:val="24"/>
+          <w:szCs w:val="24"/>
+        </w:rPr>
+        <w:t>df_canada</w:t>
+      </w:r>
+      <w:proofErr w:type="spellEnd"/>
+      <w:r>
+        <w:rPr>
+          <w:sz w:val="24"/>
+          <w:szCs w:val="24"/>
+        </w:rPr>
+        <w:t xml:space="preserve">['Postal Code'], </w:t>
+      </w:r>
+      <w:proofErr w:type="spellStart"/>
+      <w:r>
+        <w:rPr>
+          <w:sz w:val="24"/>
+          <w:szCs w:val="24"/>
+        </w:rPr>
+        <w:t>df_canada</w:t>
+      </w:r>
+      <w:proofErr w:type="spellEnd"/>
+      <w:r>
+        <w:rPr>
+          <w:sz w:val="24"/>
+          <w:szCs w:val="24"/>
+        </w:rPr>
+        <w:t>['Borough']):</w:t>
+      </w:r>
+    </w:p>
+    <w:p>
+      <w:pPr>
+        <w:pStyle w:val="ListParagraph"/>
+        <w:rPr>
+          <w:sz w:val="24"/>
+          <w:szCs w:val="24"/>
+        </w:rPr>
+      </w:pPr>
+      <w:r>
+        <w:rPr>
+          <w:sz w:val="24"/>
+          <w:szCs w:val="24"/>
+        </w:rPr>
+        <w:t xml:space="preserve">    </w:t>
+      </w:r>
+      <w:proofErr w:type="spellStart"/>
+      <w:r>
+        <w:rPr>
+          <w:sz w:val="24"/>
+          <w:szCs w:val="24"/>
+        </w:rPr>
+        <w:t>lat_lng_coords</w:t>
+      </w:r>
+      <w:proofErr w:type="spellEnd"/>
+      <w:r>
+        <w:rPr>
+          <w:sz w:val="24"/>
+          <w:szCs w:val="24"/>
+        </w:rPr>
+        <w:t xml:space="preserve"> = None</w:t>
+      </w:r>
+    </w:p>
+    <w:p>
+      <w:pPr>
+        <w:pStyle w:val="ListParagraph"/>
+        <w:rPr>
+          <w:sz w:val="24"/>
+          <w:szCs w:val="24"/>
+        </w:rPr>
+      </w:pPr>
+      <w:r>
+        <w:rPr>
+          <w:sz w:val="24"/>
+          <w:szCs w:val="24"/>
+        </w:rPr>
+        <w:t xml:space="preserve">    # loop until you get the coordinates</w:t>
+      </w:r>
+    </w:p>
+    <w:p>
+      <w:pPr>
+        <w:pStyle w:val="ListParagraph"/>
+        <w:rPr>
+          <w:sz w:val="24"/>
+          <w:szCs w:val="24"/>
+        </w:rPr>
+      </w:pPr>
+      <w:r>
+        <w:rPr>
+          <w:sz w:val="24"/>
+          <w:szCs w:val="24"/>
+        </w:rPr>
+        <w:t xml:space="preserve">    while(</w:t>
+      </w:r>
+      <w:proofErr w:type="spellStart"/>
+      <w:r>
+        <w:rPr>
+          <w:sz w:val="24"/>
+          <w:szCs w:val="24"/>
+        </w:rPr>
+        <w:t>lat_lng_coords</w:t>
+      </w:r>
+      <w:proofErr w:type="spellEnd"/>
+      <w:r>
+        <w:rPr>
+          <w:sz w:val="24"/>
+          <w:szCs w:val="24"/>
+        </w:rPr>
+        <w:t xml:space="preserve"> is None):</w:t>
+      </w:r>
+    </w:p>
+    <w:p>
+      <w:pPr>
+        <w:pStyle w:val="ListParagraph"/>
+        <w:rPr>
+          <w:sz w:val="24"/>
+          <w:szCs w:val="24"/>
+        </w:rPr>
+      </w:pPr>
+      <w:r>
+        <w:rPr>
+          <w:sz w:val="24"/>
+          <w:szCs w:val="24"/>
+        </w:rPr>
+        <w:t xml:space="preserve">        g = </w:t>
+      </w:r>
+      <w:proofErr w:type="spellStart"/>
+      <w:r>
+        <w:rPr>
+          <w:sz w:val="24"/>
+          <w:szCs w:val="24"/>
+        </w:rPr>
+        <w:t>geocoder.google</w:t>
+      </w:r>
+      <w:proofErr w:type="spellEnd"/>
+      <w:r>
+        <w:rPr>
+          <w:sz w:val="24"/>
+          <w:szCs w:val="24"/>
+        </w:rPr>
+        <w:t xml:space="preserve">('{}, Toronto, </w:t>
+      </w:r>
+      <w:proofErr w:type="spellStart"/>
+      <w:r>
+        <w:rPr>
+          <w:sz w:val="24"/>
+          <w:szCs w:val="24"/>
+        </w:rPr>
+        <w:t>Ontario'.format</w:t>
+      </w:r>
+      <w:proofErr w:type="spellEnd"/>
+      <w:r>
+        <w:rPr>
+          <w:sz w:val="24"/>
+          <w:szCs w:val="24"/>
+        </w:rPr>
+        <w:t>(</w:t>
+      </w:r>
+      <w:proofErr w:type="spellStart"/>
+      <w:r>
+        <w:rPr>
+          <w:sz w:val="24"/>
+          <w:szCs w:val="24"/>
+        </w:rPr>
+        <w:t>postal_code</w:t>
+      </w:r>
+      <w:proofErr w:type="spellEnd"/>
+      <w:r>
+        <w:rPr>
+          <w:sz w:val="24"/>
+          <w:szCs w:val="24"/>
+        </w:rPr>
+        <w:t>))</w:t>
+      </w:r>
+    </w:p>
+    <w:p>
+      <w:pPr>
+        <w:pStyle w:val="ListParagraph"/>
+        <w:rPr>
+          <w:sz w:val="24"/>
+          <w:szCs w:val="24"/>
+        </w:rPr>
+      </w:pPr>
+      <w:r>
+        <w:rPr>
+          <w:sz w:val="24"/>
+          <w:szCs w:val="24"/>
+        </w:rPr>
+        <w:t xml:space="preserve">        </w:t>
+      </w:r>
+      <w:proofErr w:type="spellStart"/>
+      <w:r>
+        <w:rPr>
+          <w:sz w:val="24"/>
+          <w:szCs w:val="24"/>
+        </w:rPr>
+        <w:t>lat_lng_coords</w:t>
+      </w:r>
+      <w:proofErr w:type="spellEnd"/>
+      <w:r>
+        <w:rPr>
+          <w:sz w:val="24"/>
+          <w:szCs w:val="24"/>
+        </w:rPr>
+        <w:t xml:space="preserve"> = </w:t>
+      </w:r>
+      <w:proofErr w:type="spellStart"/>
+      <w:r>
+        <w:rPr>
+          <w:sz w:val="24"/>
+          <w:szCs w:val="24"/>
+        </w:rPr>
+        <w:t>g.latlng</w:t>
+      </w:r>
+      <w:proofErr w:type="spellEnd"/>
+    </w:p>
+    <w:p>
+      <w:pPr>
+        <w:pStyle w:val="ListParagraph"/>
+        <w:rPr>
+          <w:sz w:val="24"/>
+          <w:szCs w:val="24"/>
+        </w:rPr>
+      </w:pPr>
+      <w:r>
+        <w:rPr>
+          <w:sz w:val="24"/>
+          <w:szCs w:val="24"/>
+        </w:rPr>
+        <w:t xml:space="preserve">    print(</w:t>
+      </w:r>
+      <w:proofErr w:type="spellStart"/>
+      <w:r>
+        <w:rPr>
+          <w:sz w:val="24"/>
+          <w:szCs w:val="24"/>
+        </w:rPr>
+        <w:t>lat_lng_coords</w:t>
+      </w:r>
+      <w:proofErr w:type="spellEnd"/>
+      <w:r>
+        <w:rPr>
+          <w:sz w:val="24"/>
+          <w:szCs w:val="24"/>
+        </w:rPr>
+        <w:t>[0],</w:t>
+      </w:r>
+      <w:proofErr w:type="spellStart"/>
+      <w:r>
+        <w:rPr>
+          <w:sz w:val="24"/>
+          <w:szCs w:val="24"/>
+        </w:rPr>
+        <w:t>lat_lng_coords</w:t>
+      </w:r>
+      <w:proofErr w:type="spellEnd"/>
+      <w:r>
+        <w:rPr>
+          <w:sz w:val="24"/>
+          <w:szCs w:val="24"/>
+        </w:rPr>
+        <w:t>[1])</w:t>
+      </w:r>
+    </w:p>
+    <w:p>
+      <w:pPr>
+        <w:pStyle w:val="ListParagraph"/>
+        <w:rPr>
+          <w:sz w:val="24"/>
+          <w:szCs w:val="24"/>
+        </w:rPr>
+      </w:pPr>
+      <w:r>
+        <w:rPr>
+          <w:sz w:val="24"/>
+          <w:szCs w:val="24"/>
+        </w:rPr>
+        <w:t xml:space="preserve">    </w:t>
+      </w:r>
+      <w:proofErr w:type="spellStart"/>
+      <w:r>
+        <w:rPr>
+          <w:sz w:val="24"/>
+          <w:szCs w:val="24"/>
+        </w:rPr>
+        <w:t>lat_lung</w:t>
+      </w:r>
+      <w:proofErr w:type="spellEnd"/>
+      <w:r>
+        <w:rPr>
+          <w:sz w:val="24"/>
+          <w:szCs w:val="24"/>
+        </w:rPr>
+        <w:t>['Latitude'].append(</w:t>
+      </w:r>
+      <w:proofErr w:type="spellStart"/>
+      <w:r>
+        <w:rPr>
+          <w:sz w:val="24"/>
+          <w:szCs w:val="24"/>
+        </w:rPr>
+        <w:t>lat_lng_coords</w:t>
+      </w:r>
+      <w:proofErr w:type="spellEnd"/>
+      <w:r>
+        <w:rPr>
+          <w:sz w:val="24"/>
+          <w:szCs w:val="24"/>
+        </w:rPr>
+        <w:t>[0])</w:t>
+      </w:r>
+    </w:p>
+    <w:p>
+      <w:pPr>
+        <w:pStyle w:val="ListParagraph"/>
+        <w:rPr>
+          <w:sz w:val="24"/>
+          <w:szCs w:val="24"/>
+        </w:rPr>
+      </w:pPr>
+      <w:r>
+        <w:rPr>
+          <w:sz w:val="24"/>
+          <w:szCs w:val="24"/>
+        </w:rPr>
+        <w:t xml:space="preserve">    </w:t>
+      </w:r>
+      <w:proofErr w:type="spellStart"/>
+      <w:r>
+        <w:rPr>
+          <w:sz w:val="24"/>
+          <w:szCs w:val="24"/>
+        </w:rPr>
+        <w:t>lat_lung</w:t>
+      </w:r>
+      <w:proofErr w:type="spellEnd"/>
+      <w:r>
+        <w:rPr>
+          <w:sz w:val="24"/>
+          <w:szCs w:val="24"/>
+        </w:rPr>
+        <w:t>['Longitude'].append(</w:t>
+      </w:r>
+      <w:proofErr w:type="spellStart"/>
+      <w:r>
+        <w:rPr>
+          <w:sz w:val="24"/>
+          <w:szCs w:val="24"/>
+        </w:rPr>
+        <w:t>lat_lng_coords</w:t>
+      </w:r>
+      <w:proofErr w:type="spellEnd"/>
+      <w:r>
+        <w:rPr>
+          <w:sz w:val="24"/>
+          <w:szCs w:val="24"/>
+        </w:rPr>
+        <w:t>[1])</w:t>
+      </w:r>
+    </w:p>
+    <w:p>
+      <w:pPr>
+        <w:pStyle w:val="ListParagraph"/>
+        <w:rPr>
+          <w:sz w:val="24"/>
+          <w:szCs w:val="24"/>
+        </w:rPr>
+      </w:pPr>
+    </w:p>
+    <w:p>
+      <w:pPr>
+        <w:pStyle w:val="ListParagraph"/>
+        <w:rPr>
+          <w:sz w:val="24"/>
+          <w:szCs w:val="24"/>
+        </w:rPr>
+      </w:pPr>
+      <w:r>
+        <w:rPr>
+          <w:sz w:val="24"/>
+          <w:szCs w:val="24"/>
+        </w:rPr>
+        <w:t>Then I sorted the postal codes according to the latitudes and longitude and rearranged them.</w:t>
+      </w:r>
+    </w:p>
+    <w:p>
+      <w:pPr>
+        <w:pStyle w:val="ListParagraph"/>
+        <w:rPr>
+          <w:sz w:val="24"/>
+          <w:szCs w:val="24"/>
+        </w:rPr>
+      </w:pPr>
+      <w:r>
+        <w:rPr>
+          <w:sz w:val="24"/>
+          <w:szCs w:val="24"/>
+        </w:rPr>
+        <w:t xml:space="preserve">Now the real objective behind our project starts </w:t>
+      </w:r>
+      <w:r>
+        <w:rPr>
+          <w:sz w:val="24"/>
+          <w:szCs w:val="24"/>
+        </w:rPr>
+        <w:t xml:space="preserve">now we have to find hospitals in our neighbourhood and show them to the people who are searching for and also we would also show the </w:t>
+      </w:r>
+      <w:proofErr w:type="spellStart"/>
+      <w:r>
+        <w:rPr>
+          <w:sz w:val="24"/>
+          <w:szCs w:val="24"/>
+        </w:rPr>
+        <w:t>nearst</w:t>
+      </w:r>
+      <w:proofErr w:type="spellEnd"/>
+      <w:r>
+        <w:rPr>
+          <w:sz w:val="24"/>
+          <w:szCs w:val="24"/>
+        </w:rPr>
+        <w:t xml:space="preserve"> five hospitals based on the distances from the neighbourhood, now this will be really good application if developers would use </w:t>
+      </w:r>
+      <w:proofErr w:type="spellStart"/>
+      <w:r>
+        <w:rPr>
+          <w:sz w:val="24"/>
+          <w:szCs w:val="24"/>
+        </w:rPr>
+        <w:t>api</w:t>
+      </w:r>
+      <w:proofErr w:type="spellEnd"/>
+      <w:r>
+        <w:rPr>
+          <w:sz w:val="24"/>
+          <w:szCs w:val="24"/>
+        </w:rPr>
+        <w:t xml:space="preserve"> calls with their latitudes and longitudes and will get the top nearest hospitals according to the distances. </w:t>
+      </w:r>
+    </w:p>
+    <w:p>
+      <w:pPr>
+        <w:pStyle w:val="ListParagraph"/>
+        <w:rPr>
+          <w:sz w:val="24"/>
+          <w:szCs w:val="24"/>
+        </w:rPr>
+      </w:pPr>
+    </w:p>
+    <w:p>
+      <w:pPr>
+        <w:pStyle w:val="ListParagraph"/>
+        <w:rPr>
+          <w:sz w:val="24"/>
+          <w:szCs w:val="24"/>
+        </w:rPr>
+      </w:pPr>
+      <w:r>
+        <w:rPr>
+          <w:sz w:val="24"/>
+          <w:szCs w:val="24"/>
+        </w:rPr>
+        <w:t xml:space="preserve">The first step will be exploring the </w:t>
+      </w:r>
+      <w:proofErr w:type="spellStart"/>
+      <w:r>
+        <w:rPr>
+          <w:sz w:val="24"/>
+          <w:szCs w:val="24"/>
+        </w:rPr>
+        <w:t>neighborhoods</w:t>
+      </w:r>
+      <w:proofErr w:type="spellEnd"/>
+      <w:r>
+        <w:rPr>
+          <w:sz w:val="24"/>
+          <w:szCs w:val="24"/>
+        </w:rPr>
+        <w:t xml:space="preserve"> in Toronto: </w:t>
+      </w:r>
+    </w:p>
+    <w:p>
+      <w:pPr>
+        <w:pStyle w:val="ListParagraph"/>
+        <w:rPr>
+          <w:sz w:val="24"/>
+          <w:szCs w:val="24"/>
+        </w:rPr>
+      </w:pPr>
+      <w:r>
+        <w:rPr>
+          <w:sz w:val="24"/>
+          <w:szCs w:val="24"/>
+        </w:rPr>
+        <w:t xml:space="preserve">We can do it using the below code, what we are actually is we are constructing a foursquare </w:t>
+      </w:r>
+      <w:proofErr w:type="spellStart"/>
+      <w:r>
+        <w:rPr>
+          <w:sz w:val="24"/>
+          <w:szCs w:val="24"/>
+        </w:rPr>
+        <w:t>api</w:t>
+      </w:r>
+      <w:proofErr w:type="spellEnd"/>
+      <w:r>
+        <w:rPr>
+          <w:sz w:val="24"/>
+          <w:szCs w:val="24"/>
+        </w:rPr>
+        <w:t xml:space="preserve"> containing the </w:t>
+      </w:r>
+      <w:proofErr w:type="spellStart"/>
+      <w:r>
+        <w:rPr>
+          <w:sz w:val="24"/>
+          <w:szCs w:val="24"/>
+        </w:rPr>
+        <w:t>clientid</w:t>
+      </w:r>
+      <w:proofErr w:type="spellEnd"/>
+      <w:r>
+        <w:rPr>
+          <w:sz w:val="24"/>
+          <w:szCs w:val="24"/>
+        </w:rPr>
+        <w:t xml:space="preserve">, client secret, category id = </w:t>
+      </w:r>
+      <w:r>
+        <w:rPr>
+          <w:b/>
+          <w:sz w:val="24"/>
+          <w:szCs w:val="24"/>
+        </w:rPr>
+        <w:t>'4bf58dd8d48988d196941735'</w:t>
+      </w:r>
+      <w:r>
+        <w:rPr>
+          <w:sz w:val="24"/>
+          <w:szCs w:val="24"/>
+        </w:rPr>
+        <w:t xml:space="preserve"> which foursquare takes and gives the details about the hospitals in that area within a specific radius and a specific limit, here we have specified the radius as 500 meters and the limit</w:t>
+      </w:r>
+      <w:r>
+        <w:rPr>
+          <w:sz w:val="24"/>
+          <w:szCs w:val="24"/>
+        </w:rPr>
+        <w:t xml:space="preserve"> is 5. </w:t>
+      </w:r>
+    </w:p>
+    <w:p>
+      <w:pPr>
+        <w:pStyle w:val="ListParagraph"/>
+        <w:rPr>
+          <w:sz w:val="24"/>
+          <w:szCs w:val="24"/>
+        </w:rPr>
+      </w:pPr>
+    </w:p>
+    <w:p>
+      <w:pPr>
+        <w:pStyle w:val="ListParagraph"/>
+        <w:rPr>
+          <w:sz w:val="24"/>
+          <w:szCs w:val="24"/>
+        </w:rPr>
+      </w:pPr>
+      <w:r>
+        <w:rPr>
+          <w:sz w:val="24"/>
+          <w:szCs w:val="24"/>
+        </w:rPr>
+        <w:t>The below code is being used:</w:t>
+      </w:r>
+    </w:p>
+    <w:p>
+      <w:pPr>
+        <w:pStyle w:val="ListParagraph"/>
+        <w:rPr>
+          <w:sz w:val="24"/>
+          <w:szCs w:val="24"/>
+        </w:rPr>
+      </w:pPr>
+    </w:p>
+    <w:p>
+      <w:pPr>
+        <w:pStyle w:val="ListParagraph"/>
+        <w:rPr>
+          <w:sz w:val="24"/>
+          <w:szCs w:val="24"/>
+        </w:rPr>
+      </w:pPr>
+      <w:r>
+        <w:rPr>
+          <w:sz w:val="24"/>
+          <w:szCs w:val="24"/>
+        </w:rPr>
+        <w:t xml:space="preserve">def </w:t>
+      </w:r>
+      <w:proofErr w:type="spellStart"/>
+      <w:r>
+        <w:rPr>
+          <w:sz w:val="24"/>
+          <w:szCs w:val="24"/>
+        </w:rPr>
+        <w:t>getnearbyhospitals</w:t>
+      </w:r>
+      <w:proofErr w:type="spellEnd"/>
+      <w:r>
+        <w:rPr>
+          <w:sz w:val="24"/>
+          <w:szCs w:val="24"/>
+        </w:rPr>
+        <w:t>(names, latitudes, longitudes, radius=500):</w:t>
+      </w:r>
+    </w:p>
+    <w:p>
+      <w:pPr>
+        <w:pStyle w:val="ListParagraph"/>
+        <w:rPr>
+          <w:sz w:val="24"/>
+          <w:szCs w:val="24"/>
+        </w:rPr>
+      </w:pPr>
+      <w:r>
+        <w:rPr>
+          <w:sz w:val="24"/>
+          <w:szCs w:val="24"/>
+        </w:rPr>
+        <w:t xml:space="preserve">    </w:t>
+      </w:r>
+    </w:p>
+    <w:p>
+      <w:pPr>
+        <w:pStyle w:val="ListParagraph"/>
+        <w:rPr>
+          <w:sz w:val="24"/>
+          <w:szCs w:val="24"/>
+        </w:rPr>
+      </w:pPr>
+      <w:r>
+        <w:rPr>
+          <w:sz w:val="24"/>
+          <w:szCs w:val="24"/>
+        </w:rPr>
+        <w:t xml:space="preserve">    </w:t>
+      </w:r>
+      <w:proofErr w:type="spellStart"/>
+      <w:r>
+        <w:rPr>
+          <w:sz w:val="24"/>
+          <w:szCs w:val="24"/>
+        </w:rPr>
+        <w:t>hospital_list</w:t>
+      </w:r>
+      <w:proofErr w:type="spellEnd"/>
+      <w:r>
+        <w:rPr>
+          <w:sz w:val="24"/>
+          <w:szCs w:val="24"/>
+        </w:rPr>
+        <w:t>=[]</w:t>
+      </w:r>
+    </w:p>
+    <w:p>
+      <w:pPr>
+        <w:pStyle w:val="ListParagraph"/>
+        <w:rPr>
+          <w:sz w:val="24"/>
+          <w:szCs w:val="24"/>
+        </w:rPr>
+      </w:pPr>
+      <w:r>
+        <w:rPr>
+          <w:sz w:val="24"/>
+          <w:szCs w:val="24"/>
+        </w:rPr>
+        <w:t xml:space="preserve">    for name, </w:t>
+      </w:r>
+      <w:proofErr w:type="spellStart"/>
+      <w:r>
+        <w:rPr>
+          <w:sz w:val="24"/>
+          <w:szCs w:val="24"/>
+        </w:rPr>
+        <w:t>lat</w:t>
+      </w:r>
+      <w:proofErr w:type="spellEnd"/>
+      <w:r>
+        <w:rPr>
+          <w:sz w:val="24"/>
+          <w:szCs w:val="24"/>
+        </w:rPr>
+        <w:t xml:space="preserve">, </w:t>
+      </w:r>
+      <w:proofErr w:type="spellStart"/>
+      <w:r>
+        <w:rPr>
+          <w:sz w:val="24"/>
+          <w:szCs w:val="24"/>
+        </w:rPr>
+        <w:t>lng</w:t>
+      </w:r>
+      <w:proofErr w:type="spellEnd"/>
+      <w:r>
+        <w:rPr>
+          <w:sz w:val="24"/>
+          <w:szCs w:val="24"/>
+        </w:rPr>
+        <w:t xml:space="preserve"> in zip(names, latitudes, longitudes):</w:t>
+      </w:r>
+    </w:p>
+    <w:p>
+      <w:pPr>
+        <w:pStyle w:val="ListParagraph"/>
+        <w:rPr>
+          <w:sz w:val="24"/>
+          <w:szCs w:val="24"/>
+        </w:rPr>
+      </w:pPr>
+      <w:r>
+        <w:rPr>
+          <w:sz w:val="24"/>
+          <w:szCs w:val="24"/>
+        </w:rPr>
+        <w:t xml:space="preserve">        print(name)  </w:t>
+      </w:r>
+    </w:p>
+    <w:p>
+      <w:pPr>
+        <w:pStyle w:val="ListParagraph"/>
+        <w:rPr>
+          <w:sz w:val="24"/>
+          <w:szCs w:val="24"/>
+        </w:rPr>
+      </w:pPr>
+      <w:r>
+        <w:rPr>
+          <w:sz w:val="24"/>
+          <w:szCs w:val="24"/>
+        </w:rPr>
+        <w:t xml:space="preserve">        # create the API request URL</w:t>
+      </w:r>
+    </w:p>
+    <w:p>
+      <w:pPr>
+        <w:pStyle w:val="ListParagraph"/>
+        <w:rPr>
+          <w:sz w:val="24"/>
+          <w:szCs w:val="24"/>
+        </w:rPr>
+      </w:pPr>
+      <w:r>
+        <w:rPr>
+          <w:sz w:val="24"/>
+          <w:szCs w:val="24"/>
+        </w:rPr>
+        <w:t xml:space="preserve">        </w:t>
+      </w:r>
+      <w:proofErr w:type="spellStart"/>
+      <w:r>
+        <w:rPr>
+          <w:sz w:val="24"/>
+          <w:szCs w:val="24"/>
+        </w:rPr>
+        <w:t>url</w:t>
+      </w:r>
+      <w:proofErr w:type="spellEnd"/>
+      <w:r>
+        <w:rPr>
+          <w:sz w:val="24"/>
+          <w:szCs w:val="24"/>
+        </w:rPr>
+        <w:t xml:space="preserve"> = 'https://api.foursquare.com/v2/venues/search?ll={},{}&amp;categoryId={}&amp;client_id={}&amp;client_secret={}&amp;limit={}&amp;v={}'.format(</w:t>
+      </w:r>
+    </w:p>
+    <w:p>
+      <w:pPr>
+        <w:pStyle w:val="ListParagraph"/>
+        <w:rPr>
+          <w:sz w:val="24"/>
+          <w:szCs w:val="24"/>
+        </w:rPr>
+      </w:pPr>
+      <w:r>
+        <w:rPr>
+          <w:sz w:val="24"/>
+          <w:szCs w:val="24"/>
+        </w:rPr>
+        <w:t xml:space="preserve">            latitude, longitude, </w:t>
+      </w:r>
+      <w:proofErr w:type="spellStart"/>
+      <w:r>
+        <w:rPr>
+          <w:sz w:val="24"/>
+          <w:szCs w:val="24"/>
+        </w:rPr>
+        <w:t>category_id</w:t>
+      </w:r>
+      <w:proofErr w:type="spellEnd"/>
+      <w:r>
+        <w:rPr>
+          <w:sz w:val="24"/>
+          <w:szCs w:val="24"/>
+        </w:rPr>
+        <w:t xml:space="preserve">, CLIENT_ID, CLIENT_SECRET, LIMIT, VERSION) </w:t>
+      </w:r>
+    </w:p>
+    <w:p>
+      <w:pPr>
+        <w:pStyle w:val="ListParagraph"/>
+        <w:rPr>
+          <w:sz w:val="24"/>
+          <w:szCs w:val="24"/>
+        </w:rPr>
+      </w:pPr>
+      <w:r>
+        <w:rPr>
+          <w:sz w:val="24"/>
+          <w:szCs w:val="24"/>
+        </w:rPr>
+        <w:lastRenderedPageBreak/>
+        <w:t xml:space="preserve">            </w:t>
+      </w:r>
+    </w:p>
+    <w:p>
+      <w:pPr>
+        <w:pStyle w:val="ListParagraph"/>
+        <w:rPr>
+          <w:sz w:val="24"/>
+          <w:szCs w:val="24"/>
+        </w:rPr>
+      </w:pPr>
+      <w:r>
+        <w:rPr>
+          <w:sz w:val="24"/>
+          <w:szCs w:val="24"/>
+        </w:rPr>
+        <w:t xml:space="preserve">        # make the GET request</w:t>
+      </w:r>
+    </w:p>
+    <w:p>
+      <w:pPr>
+        <w:pStyle w:val="ListParagraph"/>
+        <w:rPr>
+          <w:sz w:val="24"/>
+          <w:szCs w:val="24"/>
+        </w:rPr>
+      </w:pPr>
+      <w:r>
+        <w:rPr>
+          <w:sz w:val="24"/>
+          <w:szCs w:val="24"/>
+        </w:rPr>
+        <w:t xml:space="preserve">        results = </w:t>
+      </w:r>
+      <w:proofErr w:type="spellStart"/>
+      <w:r>
+        <w:rPr>
+          <w:sz w:val="24"/>
+          <w:szCs w:val="24"/>
+        </w:rPr>
+        <w:t>requests.get</w:t>
+      </w:r>
+      <w:proofErr w:type="spellEnd"/>
+      <w:r>
+        <w:rPr>
+          <w:sz w:val="24"/>
+          <w:szCs w:val="24"/>
+        </w:rPr>
+        <w:t>(</w:t>
+      </w:r>
+      <w:proofErr w:type="spellStart"/>
+      <w:r>
+        <w:rPr>
+          <w:sz w:val="24"/>
+          <w:szCs w:val="24"/>
+        </w:rPr>
+        <w:t>url</w:t>
+      </w:r>
+      <w:proofErr w:type="spellEnd"/>
+      <w:r>
+        <w:rPr>
+          <w:sz w:val="24"/>
+          <w:szCs w:val="24"/>
+        </w:rPr>
+        <w:t>).</w:t>
+      </w:r>
+      <w:proofErr w:type="spellStart"/>
+      <w:r>
+        <w:rPr>
+          <w:sz w:val="24"/>
+          <w:szCs w:val="24"/>
+        </w:rPr>
+        <w:t>json</w:t>
+      </w:r>
+      <w:proofErr w:type="spellEnd"/>
+      <w:r>
+        <w:rPr>
+          <w:sz w:val="24"/>
+          <w:szCs w:val="24"/>
+        </w:rPr>
+        <w:t>()["response"]['venues']</w:t>
+      </w:r>
+    </w:p>
+    <w:p>
+      <w:pPr>
+        <w:pStyle w:val="ListParagraph"/>
+        <w:rPr>
+          <w:sz w:val="24"/>
+          <w:szCs w:val="24"/>
+        </w:rPr>
+      </w:pPr>
+      <w:r>
+        <w:rPr>
+          <w:sz w:val="24"/>
+          <w:szCs w:val="24"/>
+        </w:rPr>
+        <w:t xml:space="preserve">        </w:t>
+      </w:r>
+    </w:p>
+    <w:p>
+      <w:pPr>
+        <w:pStyle w:val="ListParagraph"/>
+        <w:rPr>
+          <w:sz w:val="24"/>
+          <w:szCs w:val="24"/>
+        </w:rPr>
+      </w:pPr>
+      <w:r>
+        <w:rPr>
+          <w:sz w:val="24"/>
+          <w:szCs w:val="24"/>
+        </w:rPr>
+        <w:t xml:space="preserve">        #</w:t>
+      </w:r>
+      <w:proofErr w:type="spellStart"/>
+      <w:r>
+        <w:rPr>
+          <w:sz w:val="24"/>
+          <w:szCs w:val="24"/>
+        </w:rPr>
+        <w:t>extracing</w:t>
+      </w:r>
+      <w:proofErr w:type="spellEnd"/>
+      <w:r>
+        <w:rPr>
+          <w:sz w:val="24"/>
+          <w:szCs w:val="24"/>
+        </w:rPr>
+        <w:t xml:space="preserve"> data that is required for a person to find the hospital like its latitude, longitude, its distance from the point and so on</w:t>
+      </w:r>
+    </w:p>
+    <w:p>
+      <w:pPr>
+        <w:pStyle w:val="ListParagraph"/>
+        <w:rPr>
+          <w:sz w:val="24"/>
+          <w:szCs w:val="24"/>
+        </w:rPr>
+      </w:pPr>
+      <w:r>
+        <w:rPr>
+          <w:sz w:val="24"/>
+          <w:szCs w:val="24"/>
+        </w:rPr>
+        <w:t xml:space="preserve">        </w:t>
+      </w:r>
+      <w:proofErr w:type="spellStart"/>
+      <w:r>
+        <w:rPr>
+          <w:sz w:val="24"/>
+          <w:szCs w:val="24"/>
+        </w:rPr>
+        <w:t>hospital_list.append</w:t>
+      </w:r>
+      <w:proofErr w:type="spellEnd"/>
+      <w:r>
+        <w:rPr>
+          <w:sz w:val="24"/>
+          <w:szCs w:val="24"/>
+        </w:rPr>
+        <w:t>([(</w:t>
+      </w:r>
+    </w:p>
+    <w:p>
+      <w:pPr>
+        <w:pStyle w:val="ListParagraph"/>
+        <w:rPr>
+          <w:sz w:val="24"/>
+          <w:szCs w:val="24"/>
+        </w:rPr>
+      </w:pPr>
+      <w:r>
+        <w:rPr>
+          <w:sz w:val="24"/>
+          <w:szCs w:val="24"/>
+        </w:rPr>
+        <w:t xml:space="preserve">            name, </w:t>
+      </w:r>
+    </w:p>
+    <w:p>
+      <w:pPr>
+        <w:pStyle w:val="ListParagraph"/>
+        <w:rPr>
+          <w:sz w:val="24"/>
+          <w:szCs w:val="24"/>
+        </w:rPr>
+      </w:pPr>
+      <w:r>
+        <w:rPr>
+          <w:sz w:val="24"/>
+          <w:szCs w:val="24"/>
+        </w:rPr>
+        <w:t xml:space="preserve">            </w:t>
+      </w:r>
+      <w:proofErr w:type="spellStart"/>
+      <w:r>
+        <w:rPr>
+          <w:sz w:val="24"/>
+          <w:szCs w:val="24"/>
+        </w:rPr>
+        <w:t>lat</w:t>
+      </w:r>
+      <w:proofErr w:type="spellEnd"/>
+      <w:r>
+        <w:rPr>
+          <w:sz w:val="24"/>
+          <w:szCs w:val="24"/>
+        </w:rPr>
+        <w:t xml:space="preserve">, </w:t>
+      </w:r>
+    </w:p>
+    <w:p>
+      <w:pPr>
+        <w:pStyle w:val="ListParagraph"/>
+        <w:rPr>
+          <w:sz w:val="24"/>
+          <w:szCs w:val="24"/>
+        </w:rPr>
+      </w:pPr>
+      <w:r>
+        <w:rPr>
+          <w:sz w:val="24"/>
+          <w:szCs w:val="24"/>
+        </w:rPr>
+        <w:t xml:space="preserve">            </w:t>
+      </w:r>
+      <w:proofErr w:type="spellStart"/>
+      <w:r>
+        <w:rPr>
+          <w:sz w:val="24"/>
+          <w:szCs w:val="24"/>
+        </w:rPr>
+        <w:t>lng</w:t>
+      </w:r>
+      <w:proofErr w:type="spellEnd"/>
+      <w:r>
+        <w:rPr>
+          <w:sz w:val="24"/>
+          <w:szCs w:val="24"/>
+        </w:rPr>
+        <w:t xml:space="preserve">, </w:t>
+      </w:r>
+    </w:p>
+    <w:p>
+      <w:pPr>
+        <w:pStyle w:val="ListParagraph"/>
+        <w:rPr>
+          <w:sz w:val="24"/>
+          <w:szCs w:val="24"/>
+        </w:rPr>
+      </w:pPr>
+      <w:r>
+        <w:rPr>
+          <w:sz w:val="24"/>
+          <w:szCs w:val="24"/>
+        </w:rPr>
+        <w:t xml:space="preserve">            v['name'], </w:t>
+      </w:r>
+    </w:p>
+    <w:p>
+      <w:pPr>
+        <w:pStyle w:val="ListParagraph"/>
+        <w:rPr>
+          <w:sz w:val="24"/>
+          <w:szCs w:val="24"/>
+        </w:rPr>
+      </w:pPr>
+      <w:r>
+        <w:rPr>
+          <w:sz w:val="24"/>
+          <w:szCs w:val="24"/>
+        </w:rPr>
+        <w:t xml:space="preserve">            v['location']['</w:t>
+      </w:r>
+      <w:proofErr w:type="spellStart"/>
+      <w:r>
+        <w:rPr>
+          <w:sz w:val="24"/>
+          <w:szCs w:val="24"/>
+        </w:rPr>
+        <w:t>lat</w:t>
+      </w:r>
+      <w:proofErr w:type="spellEnd"/>
+      <w:r>
+        <w:rPr>
+          <w:sz w:val="24"/>
+          <w:szCs w:val="24"/>
+        </w:rPr>
+        <w:t xml:space="preserve">'], </w:t>
+      </w:r>
+    </w:p>
+    <w:p>
+      <w:pPr>
+        <w:pStyle w:val="ListParagraph"/>
+        <w:rPr>
+          <w:sz w:val="24"/>
+          <w:szCs w:val="24"/>
+        </w:rPr>
+      </w:pPr>
+      <w:r>
+        <w:rPr>
+          <w:sz w:val="24"/>
+          <w:szCs w:val="24"/>
+        </w:rPr>
+        <w:t xml:space="preserve">            v['location']['</w:t>
+      </w:r>
+      <w:proofErr w:type="spellStart"/>
+      <w:r>
+        <w:rPr>
+          <w:sz w:val="24"/>
+          <w:szCs w:val="24"/>
+        </w:rPr>
+        <w:t>lng</w:t>
+      </w:r>
+      <w:proofErr w:type="spellEnd"/>
+      <w:r>
+        <w:rPr>
+          <w:sz w:val="24"/>
+          <w:szCs w:val="24"/>
+        </w:rPr>
+        <w:t xml:space="preserve">'],  </w:t>
+      </w:r>
+    </w:p>
+    <w:p>
+      <w:pPr>
+        <w:pStyle w:val="ListParagraph"/>
+        <w:rPr>
+          <w:sz w:val="24"/>
+          <w:szCs w:val="24"/>
+        </w:rPr>
+      </w:pPr>
+      <w:r>
+        <w:rPr>
+          <w:sz w:val="24"/>
+          <w:szCs w:val="24"/>
+        </w:rPr>
+        <w:t xml:space="preserve">            v['location']['distance']) for v in results])</w:t>
+      </w:r>
+    </w:p>
+    <w:p>
+      <w:pPr>
+        <w:pStyle w:val="ListParagraph"/>
+        <w:rPr>
+          <w:sz w:val="24"/>
+          <w:szCs w:val="24"/>
+        </w:rPr>
+      </w:pPr>
+    </w:p>
+    <w:p>
+      <w:pPr>
+        <w:pStyle w:val="ListParagraph"/>
+        <w:rPr>
+          <w:sz w:val="24"/>
+          <w:szCs w:val="24"/>
+        </w:rPr>
+      </w:pPr>
+      <w:r>
+        <w:rPr>
+          <w:sz w:val="24"/>
+          <w:szCs w:val="24"/>
+        </w:rPr>
+        <w:t xml:space="preserve">    hospitals = </w:t>
+      </w:r>
+      <w:proofErr w:type="spellStart"/>
+      <w:r>
+        <w:rPr>
+          <w:sz w:val="24"/>
+          <w:szCs w:val="24"/>
+        </w:rPr>
+        <w:t>pd.DataFrame</w:t>
+      </w:r>
+      <w:proofErr w:type="spellEnd"/>
+      <w:r>
+        <w:rPr>
+          <w:sz w:val="24"/>
+          <w:szCs w:val="24"/>
+        </w:rPr>
+        <w:t xml:space="preserve">([item for </w:t>
+      </w:r>
+      <w:proofErr w:type="spellStart"/>
+      <w:r>
+        <w:rPr>
+          <w:sz w:val="24"/>
+          <w:szCs w:val="24"/>
+        </w:rPr>
+        <w:t>hospita_list</w:t>
+      </w:r>
+      <w:proofErr w:type="spellEnd"/>
+      <w:r>
+        <w:rPr>
+          <w:sz w:val="24"/>
+          <w:szCs w:val="24"/>
+        </w:rPr>
+        <w:t xml:space="preserve"> in </w:t>
+      </w:r>
+      <w:proofErr w:type="spellStart"/>
+      <w:r>
+        <w:rPr>
+          <w:sz w:val="24"/>
+          <w:szCs w:val="24"/>
+        </w:rPr>
+        <w:t>hospital_list</w:t>
+      </w:r>
+      <w:proofErr w:type="spellEnd"/>
+      <w:r>
+        <w:rPr>
+          <w:sz w:val="24"/>
+          <w:szCs w:val="24"/>
+        </w:rPr>
+        <w:t xml:space="preserve"> for item in </w:t>
+      </w:r>
+      <w:proofErr w:type="spellStart"/>
+      <w:r>
+        <w:rPr>
+          <w:sz w:val="24"/>
+          <w:szCs w:val="24"/>
+        </w:rPr>
+        <w:t>hospita_list</w:t>
+      </w:r>
+      <w:proofErr w:type="spellEnd"/>
+      <w:r>
+        <w:rPr>
+          <w:sz w:val="24"/>
+          <w:szCs w:val="24"/>
+        </w:rPr>
+        <w:t>])</w:t>
+      </w:r>
+    </w:p>
+    <w:p>
+      <w:pPr>
+        <w:pStyle w:val="ListParagraph"/>
+        <w:rPr>
+          <w:sz w:val="24"/>
+          <w:szCs w:val="24"/>
+        </w:rPr>
+      </w:pPr>
+      <w:r>
+        <w:rPr>
+          <w:sz w:val="24"/>
+          <w:szCs w:val="24"/>
+        </w:rPr>
+        <w:t xml:space="preserve">    </w:t>
+      </w:r>
+      <w:proofErr w:type="spellStart"/>
+      <w:r>
+        <w:rPr>
+          <w:sz w:val="24"/>
+          <w:szCs w:val="24"/>
+        </w:rPr>
+        <w:t>hospitals.columns</w:t>
+      </w:r>
+      <w:proofErr w:type="spellEnd"/>
+      <w:r>
+        <w:rPr>
+          <w:sz w:val="24"/>
+          <w:szCs w:val="24"/>
+        </w:rPr>
+        <w:t xml:space="preserve"> = ['</w:t>
+      </w:r>
+      <w:proofErr w:type="spellStart"/>
+      <w:r>
+        <w:rPr>
+          <w:sz w:val="24"/>
+          <w:szCs w:val="24"/>
+        </w:rPr>
+        <w:t>Neighborhood</w:t>
+      </w:r>
+      <w:proofErr w:type="spellEnd"/>
+      <w:r>
+        <w:rPr>
+          <w:sz w:val="24"/>
+          <w:szCs w:val="24"/>
+        </w:rPr>
+        <w:t xml:space="preserve">', </w:t>
+      </w:r>
+    </w:p>
+    <w:p>
+      <w:pPr>
+        <w:pStyle w:val="ListParagraph"/>
+        <w:rPr>
+          <w:sz w:val="24"/>
+          <w:szCs w:val="24"/>
+        </w:rPr>
+      </w:pPr>
+      <w:r>
+        <w:rPr>
+          <w:sz w:val="24"/>
+          <w:szCs w:val="24"/>
+        </w:rPr>
+        <w:t xml:space="preserve">                  '</w:t>
+      </w:r>
+      <w:proofErr w:type="spellStart"/>
+      <w:r>
+        <w:rPr>
+          <w:sz w:val="24"/>
+          <w:szCs w:val="24"/>
+        </w:rPr>
+        <w:t>Neighborhood</w:t>
+      </w:r>
+      <w:proofErr w:type="spellEnd"/>
+      <w:r>
+        <w:rPr>
+          <w:sz w:val="24"/>
+          <w:szCs w:val="24"/>
+        </w:rPr>
+        <w:t xml:space="preserve"> Latitude', </w:t>
+      </w:r>
+    </w:p>
+    <w:p>
+      <w:pPr>
+        <w:pStyle w:val="ListParagraph"/>
+        <w:rPr>
+          <w:sz w:val="24"/>
+          <w:szCs w:val="24"/>
+        </w:rPr>
+      </w:pPr>
+      <w:r>
+        <w:rPr>
+          <w:sz w:val="24"/>
+          <w:szCs w:val="24"/>
+        </w:rPr>
+        <w:t xml:space="preserve">                  '</w:t>
+      </w:r>
+      <w:proofErr w:type="spellStart"/>
+      <w:r>
+        <w:rPr>
+          <w:sz w:val="24"/>
+          <w:szCs w:val="24"/>
+        </w:rPr>
+        <w:t>Neighborhood</w:t>
+      </w:r>
+      <w:proofErr w:type="spellEnd"/>
+      <w:r>
+        <w:rPr>
+          <w:sz w:val="24"/>
+          <w:szCs w:val="24"/>
+        </w:rPr>
+        <w:t xml:space="preserve"> Longitude', </w:t>
+      </w:r>
+    </w:p>
+    <w:p>
+      <w:pPr>
+        <w:pStyle w:val="ListParagraph"/>
+        <w:rPr>
+          <w:sz w:val="24"/>
+          <w:szCs w:val="24"/>
+        </w:rPr>
+      </w:pPr>
+      <w:r>
+        <w:rPr>
+          <w:sz w:val="24"/>
+          <w:szCs w:val="24"/>
+        </w:rPr>
+        <w:t xml:space="preserve">                  'Hospital', </w:t>
+      </w:r>
+    </w:p>
+    <w:p>
+      <w:pPr>
+        <w:pStyle w:val="ListParagraph"/>
+        <w:rPr>
+          <w:sz w:val="24"/>
+          <w:szCs w:val="24"/>
+        </w:rPr>
+      </w:pPr>
+      <w:r>
+        <w:rPr>
+          <w:sz w:val="24"/>
+          <w:szCs w:val="24"/>
+        </w:rPr>
+        <w:t xml:space="preserve">                  'Hospital Latitude', </w:t>
+      </w:r>
+    </w:p>
+    <w:p>
+      <w:pPr>
+        <w:pStyle w:val="ListParagraph"/>
+        <w:rPr>
+          <w:sz w:val="24"/>
+          <w:szCs w:val="24"/>
+        </w:rPr>
+      </w:pPr>
+      <w:r>
+        <w:rPr>
+          <w:sz w:val="24"/>
+          <w:szCs w:val="24"/>
+        </w:rPr>
+        <w:t xml:space="preserve">                  'Hospital Longitude', </w:t>
+      </w:r>
+    </w:p>
+    <w:p>
+      <w:pPr>
+        <w:pStyle w:val="ListParagraph"/>
+        <w:rPr>
+          <w:sz w:val="24"/>
+          <w:szCs w:val="24"/>
+        </w:rPr>
+      </w:pPr>
+      <w:r>
+        <w:rPr>
+          <w:sz w:val="24"/>
+          <w:szCs w:val="24"/>
+        </w:rPr>
+        <w:t xml:space="preserve">                  'Hospital Distance']</w:t>
+      </w:r>
+    </w:p>
+    <w:p>
+      <w:pPr>
+        <w:pStyle w:val="ListParagraph"/>
+        <w:rPr>
+          <w:sz w:val="24"/>
+          <w:szCs w:val="24"/>
+        </w:rPr>
+      </w:pPr>
+      <w:r>
+        <w:rPr>
+          <w:sz w:val="24"/>
+          <w:szCs w:val="24"/>
+        </w:rPr>
+        <w:t xml:space="preserve">    </w:t>
+      </w:r>
+    </w:p>
+    <w:p>
+      <w:pPr>
+        <w:pStyle w:val="ListParagraph"/>
+        <w:rPr>
+          <w:sz w:val="24"/>
+          <w:szCs w:val="24"/>
+        </w:rPr>
+      </w:pPr>
+      <w:r>
+        <w:rPr>
+          <w:sz w:val="24"/>
+          <w:szCs w:val="24"/>
+        </w:rPr>
+        <w:t xml:space="preserve">    return(hospitals)</w:t>
+      </w:r>
+    </w:p>
+    <w:p>
+      <w:pPr>
+        <w:pStyle w:val="ListParagraph"/>
+        <w:rPr>
+          <w:sz w:val="24"/>
+          <w:szCs w:val="24"/>
+        </w:rPr>
+      </w:pPr>
+    </w:p>
+    <w:p>
+      <w:pPr>
+        <w:pStyle w:val="ListParagraph"/>
+        <w:rPr>
+          <w:sz w:val="24"/>
+          <w:szCs w:val="24"/>
+        </w:rPr>
+      </w:pPr>
+      <w:r>
+        <w:rPr>
+          <w:sz w:val="24"/>
+          <w:szCs w:val="24"/>
+        </w:rPr>
+        <w:t xml:space="preserve">Then we sort the data </w:t>
+      </w:r>
+      <w:r>
+        <w:rPr>
+          <w:sz w:val="24"/>
+          <w:szCs w:val="24"/>
+        </w:rPr>
+        <w:t xml:space="preserve">according to the distance of each neighbourhood to get the nearest 5 hospitals: </w:t>
+      </w:r>
+    </w:p>
+    <w:p>
+      <w:pPr>
+        <w:pStyle w:val="ListParagraph"/>
+        <w:rPr>
+          <w:sz w:val="24"/>
+          <w:szCs w:val="24"/>
+        </w:rPr>
+      </w:pPr>
+      <w:r>
+        <w:rPr>
+          <w:sz w:val="24"/>
+          <w:szCs w:val="24"/>
+        </w:rPr>
+        <w:t xml:space="preserve">This can be done using the below code: </w:t>
+      </w:r>
+    </w:p>
+    <w:p>
+      <w:pPr>
+        <w:pStyle w:val="ListParagraph"/>
+        <w:rPr>
+          <w:sz w:val="24"/>
+          <w:szCs w:val="24"/>
+        </w:rPr>
+      </w:pPr>
+    </w:p>
+    <w:p>
+      <w:pPr>
+        <w:pStyle w:val="ListParagraph"/>
+        <w:rPr>
+          <w:sz w:val="24"/>
+          <w:szCs w:val="24"/>
+        </w:rPr>
+      </w:pPr>
+      <w:proofErr w:type="spellStart"/>
+      <w:r>
+        <w:rPr>
+          <w:sz w:val="24"/>
+          <w:szCs w:val="24"/>
+        </w:rPr>
+        <w:t>nearest_hospitals</w:t>
+      </w:r>
+      <w:proofErr w:type="spellEnd"/>
+      <w:r>
+        <w:rPr>
+          <w:sz w:val="24"/>
+          <w:szCs w:val="24"/>
+        </w:rPr>
+        <w:t xml:space="preserve"> =</w:t>
+      </w:r>
+      <w:r>
+        <w:rPr>
+          <w:sz w:val="24"/>
+          <w:szCs w:val="24"/>
+        </w:rPr>
+        <w:t xml:space="preserve"> </w:t>
+      </w:r>
+      <w:r>
+        <w:rPr>
+          <w:sz w:val="24"/>
+          <w:szCs w:val="24"/>
+        </w:rPr>
+        <w:t>{'Neighborhood':[],'1stNearest':[],'2ndNearest':[],'3rdNearest':[],'4thNearest':[],'5thNearest':[]}</w:t>
+      </w:r>
+    </w:p>
+    <w:p>
+      <w:pPr>
+        <w:pStyle w:val="ListParagraph"/>
+        <w:rPr>
+          <w:sz w:val="24"/>
+          <w:szCs w:val="24"/>
+        </w:rPr>
+      </w:pPr>
+    </w:p>
+    <w:p>
+      <w:pPr>
+        <w:pStyle w:val="ListParagraph"/>
+        <w:rPr>
+          <w:sz w:val="24"/>
+          <w:szCs w:val="24"/>
+        </w:rPr>
+      </w:pPr>
+      <w:r>
+        <w:rPr>
+          <w:sz w:val="24"/>
+          <w:szCs w:val="24"/>
+        </w:rPr>
+        <w:t>last = hospitals['</w:t>
+      </w:r>
+      <w:proofErr w:type="spellStart"/>
+      <w:r>
+        <w:rPr>
+          <w:sz w:val="24"/>
+          <w:szCs w:val="24"/>
+        </w:rPr>
+        <w:t>Neighborhood</w:t>
+      </w:r>
+      <w:proofErr w:type="spellEnd"/>
+      <w:r>
+        <w:rPr>
+          <w:sz w:val="24"/>
+          <w:szCs w:val="24"/>
+        </w:rPr>
+        <w:t>'][0]</w:t>
+      </w:r>
+    </w:p>
+    <w:p>
+      <w:pPr>
+        <w:pStyle w:val="ListParagraph"/>
+        <w:rPr>
+          <w:sz w:val="24"/>
+          <w:szCs w:val="24"/>
+        </w:rPr>
+      </w:pPr>
+      <w:proofErr w:type="spellStart"/>
+      <w:r>
+        <w:rPr>
+          <w:sz w:val="24"/>
+          <w:szCs w:val="24"/>
+        </w:rPr>
+        <w:t>list_hospital</w:t>
+      </w:r>
+      <w:proofErr w:type="spellEnd"/>
+      <w:r>
+        <w:rPr>
+          <w:sz w:val="24"/>
+          <w:szCs w:val="24"/>
+        </w:rPr>
+        <w:t xml:space="preserve"> = {'Hospital':[],'distance':[]}</w:t>
+      </w:r>
+    </w:p>
+    <w:p>
+      <w:pPr>
+        <w:pStyle w:val="ListParagraph"/>
+        <w:rPr>
+          <w:sz w:val="24"/>
+          <w:szCs w:val="24"/>
+        </w:rPr>
+      </w:pPr>
+      <w:r>
+        <w:rPr>
+          <w:sz w:val="24"/>
+          <w:szCs w:val="24"/>
+        </w:rPr>
+        <w:t>last = hospitals['</w:t>
+      </w:r>
+      <w:proofErr w:type="spellStart"/>
+      <w:r>
+        <w:rPr>
+          <w:sz w:val="24"/>
+          <w:szCs w:val="24"/>
+        </w:rPr>
+        <w:t>Neighborhood</w:t>
+      </w:r>
+      <w:proofErr w:type="spellEnd"/>
+      <w:r>
+        <w:rPr>
+          <w:sz w:val="24"/>
+          <w:szCs w:val="24"/>
+        </w:rPr>
+        <w:t>'][0]</w:t>
+      </w:r>
+    </w:p>
+    <w:p>
+      <w:pPr>
+        <w:pStyle w:val="ListParagraph"/>
+        <w:rPr>
+          <w:sz w:val="24"/>
+          <w:szCs w:val="24"/>
+        </w:rPr>
+      </w:pPr>
+      <w:r>
+        <w:rPr>
+          <w:sz w:val="24"/>
+          <w:szCs w:val="24"/>
+        </w:rPr>
+        <w:t xml:space="preserve">for </w:t>
+      </w:r>
+      <w:proofErr w:type="spellStart"/>
+      <w:r>
+        <w:rPr>
+          <w:sz w:val="24"/>
+          <w:szCs w:val="24"/>
+        </w:rPr>
+        <w:t>i,name</w:t>
+      </w:r>
+      <w:proofErr w:type="spellEnd"/>
+      <w:r>
+        <w:rPr>
+          <w:sz w:val="24"/>
+          <w:szCs w:val="24"/>
+        </w:rPr>
+        <w:t xml:space="preserve"> in enumerate(hospitals['</w:t>
+      </w:r>
+      <w:proofErr w:type="spellStart"/>
+      <w:r>
+        <w:rPr>
+          <w:sz w:val="24"/>
+          <w:szCs w:val="24"/>
+        </w:rPr>
+        <w:t>Neighborhood</w:t>
+      </w:r>
+      <w:proofErr w:type="spellEnd"/>
+      <w:r>
+        <w:rPr>
+          <w:sz w:val="24"/>
+          <w:szCs w:val="24"/>
+        </w:rPr>
+        <w:t>']):</w:t>
+      </w:r>
+    </w:p>
+    <w:p>
+      <w:pPr>
+        <w:pStyle w:val="ListParagraph"/>
+        <w:rPr>
+          <w:sz w:val="24"/>
+          <w:szCs w:val="24"/>
+        </w:rPr>
+      </w:pPr>
+      <w:r>
+        <w:rPr>
+          <w:sz w:val="24"/>
+          <w:szCs w:val="24"/>
+        </w:rPr>
+        <w:t xml:space="preserve">    if name == last:</w:t>
+      </w:r>
+    </w:p>
+    <w:p>
+      <w:pPr>
+        <w:pStyle w:val="ListParagraph"/>
+        <w:rPr>
+          <w:sz w:val="24"/>
+          <w:szCs w:val="24"/>
+        </w:rPr>
+      </w:pPr>
+      <w:r>
+        <w:rPr>
+          <w:sz w:val="24"/>
+          <w:szCs w:val="24"/>
+        </w:rPr>
+        <w:t xml:space="preserve">        </w:t>
+      </w:r>
+      <w:proofErr w:type="spellStart"/>
+      <w:r>
+        <w:rPr>
+          <w:sz w:val="24"/>
+          <w:szCs w:val="24"/>
+        </w:rPr>
+        <w:t>list_hospital</w:t>
+      </w:r>
+      <w:proofErr w:type="spellEnd"/>
+      <w:r>
+        <w:rPr>
+          <w:sz w:val="24"/>
+          <w:szCs w:val="24"/>
+        </w:rPr>
+        <w:t>['Hospital'].append(</w:t>
+      </w:r>
+      <w:proofErr w:type="spellStart"/>
+      <w:r>
+        <w:rPr>
+          <w:sz w:val="24"/>
+          <w:szCs w:val="24"/>
+        </w:rPr>
+        <w:t>hospitals.loc</w:t>
+      </w:r>
+      <w:proofErr w:type="spellEnd"/>
+      <w:r>
+        <w:rPr>
+          <w:sz w:val="24"/>
+          <w:szCs w:val="24"/>
+        </w:rPr>
+        <w:t>[</w:t>
+      </w:r>
+      <w:proofErr w:type="spellStart"/>
+      <w:r>
+        <w:rPr>
+          <w:sz w:val="24"/>
+          <w:szCs w:val="24"/>
+        </w:rPr>
+        <w:t>i</w:t>
+      </w:r>
+      <w:proofErr w:type="spellEnd"/>
+      <w:r>
+        <w:rPr>
+          <w:sz w:val="24"/>
+          <w:szCs w:val="24"/>
+        </w:rPr>
+        <w:t>,'Hospital'])</w:t>
+      </w:r>
+    </w:p>
+    <w:p>
+      <w:pPr>
+        <w:pStyle w:val="ListParagraph"/>
+        <w:rPr>
+          <w:sz w:val="24"/>
+          <w:szCs w:val="24"/>
+        </w:rPr>
+      </w:pPr>
+      <w:r>
+        <w:rPr>
+          <w:sz w:val="24"/>
+          <w:szCs w:val="24"/>
+        </w:rPr>
+        <w:t xml:space="preserve">        </w:t>
+      </w:r>
+      <w:proofErr w:type="spellStart"/>
+      <w:r>
+        <w:rPr>
+          <w:sz w:val="24"/>
+          <w:szCs w:val="24"/>
+        </w:rPr>
+        <w:t>list_hospital</w:t>
+      </w:r>
+      <w:proofErr w:type="spellEnd"/>
+      <w:r>
+        <w:rPr>
+          <w:sz w:val="24"/>
+          <w:szCs w:val="24"/>
+        </w:rPr>
+        <w:t>['distance'].append(</w:t>
+      </w:r>
+      <w:proofErr w:type="spellStart"/>
+      <w:r>
+        <w:rPr>
+          <w:sz w:val="24"/>
+          <w:szCs w:val="24"/>
+        </w:rPr>
+        <w:t>hospitals.loc</w:t>
+      </w:r>
+      <w:proofErr w:type="spellEnd"/>
+      <w:r>
+        <w:rPr>
+          <w:sz w:val="24"/>
+          <w:szCs w:val="24"/>
+        </w:rPr>
+        <w:t>[</w:t>
+      </w:r>
+      <w:proofErr w:type="spellStart"/>
+      <w:r>
+        <w:rPr>
+          <w:sz w:val="24"/>
+          <w:szCs w:val="24"/>
+        </w:rPr>
+        <w:t>i</w:t>
+      </w:r>
+      <w:proofErr w:type="spellEnd"/>
+      <w:r>
+        <w:rPr>
+          <w:sz w:val="24"/>
+          <w:szCs w:val="24"/>
+        </w:rPr>
+        <w:t>,'Hospital Distance'])</w:t>
+      </w:r>
+    </w:p>
+    <w:p>
+      <w:pPr>
+        <w:pStyle w:val="ListParagraph"/>
+        <w:rPr>
+          <w:sz w:val="24"/>
+          <w:szCs w:val="24"/>
+        </w:rPr>
+      </w:pPr>
+      <w:r>
+        <w:rPr>
+          <w:sz w:val="24"/>
+          <w:szCs w:val="24"/>
+        </w:rPr>
+        <w:t xml:space="preserve">    else:</w:t>
+      </w:r>
+    </w:p>
+    <w:p>
+      <w:pPr>
+        <w:pStyle w:val="ListParagraph"/>
+        <w:rPr>
+          <w:sz w:val="24"/>
+          <w:szCs w:val="24"/>
+        </w:rPr>
+      </w:pPr>
+      <w:r>
+        <w:rPr>
+          <w:sz w:val="24"/>
+          <w:szCs w:val="24"/>
+        </w:rPr>
+        <w:t xml:space="preserve">        </w:t>
+      </w:r>
+      <w:proofErr w:type="spellStart"/>
+      <w:r>
+        <w:rPr>
+          <w:sz w:val="24"/>
+          <w:szCs w:val="24"/>
+        </w:rPr>
+        <w:t>temp_df</w:t>
+      </w:r>
+      <w:proofErr w:type="spellEnd"/>
+      <w:r>
+        <w:rPr>
+          <w:sz w:val="24"/>
+          <w:szCs w:val="24"/>
+        </w:rPr>
+        <w:t xml:space="preserve"> = </w:t>
+      </w:r>
+      <w:proofErr w:type="spellStart"/>
+      <w:r>
+        <w:rPr>
+          <w:sz w:val="24"/>
+          <w:szCs w:val="24"/>
+        </w:rPr>
+        <w:t>pd.DataFrame</w:t>
+      </w:r>
+      <w:proofErr w:type="spellEnd"/>
+      <w:r>
+        <w:rPr>
+          <w:sz w:val="24"/>
+          <w:szCs w:val="24"/>
+        </w:rPr>
+        <w:t>(</w:t>
+      </w:r>
+      <w:proofErr w:type="spellStart"/>
+      <w:r>
+        <w:rPr>
+          <w:sz w:val="24"/>
+          <w:szCs w:val="24"/>
+        </w:rPr>
+        <w:t>list_hospital</w:t>
+      </w:r>
+      <w:proofErr w:type="spellEnd"/>
+      <w:r>
+        <w:rPr>
+          <w:sz w:val="24"/>
+          <w:szCs w:val="24"/>
+        </w:rPr>
+        <w:t>)</w:t>
+      </w:r>
+    </w:p>
+    <w:p>
+      <w:pPr>
+        <w:pStyle w:val="ListParagraph"/>
+        <w:rPr>
+          <w:sz w:val="24"/>
+          <w:szCs w:val="24"/>
+        </w:rPr>
+      </w:pPr>
+      <w:r>
+        <w:rPr>
+          <w:sz w:val="24"/>
+          <w:szCs w:val="24"/>
+        </w:rPr>
+        <w:lastRenderedPageBreak/>
+        <w:t xml:space="preserve">        </w:t>
+      </w:r>
+      <w:proofErr w:type="spellStart"/>
+      <w:r>
+        <w:rPr>
+          <w:sz w:val="24"/>
+          <w:szCs w:val="24"/>
+        </w:rPr>
+        <w:t>temp_df.sort_values</w:t>
+      </w:r>
+      <w:proofErr w:type="spellEnd"/>
+      <w:r>
+        <w:rPr>
+          <w:sz w:val="24"/>
+          <w:szCs w:val="24"/>
+        </w:rPr>
+        <w:t xml:space="preserve">(by = 'distance', axis = 0, </w:t>
+      </w:r>
+      <w:proofErr w:type="spellStart"/>
+      <w:r>
+        <w:rPr>
+          <w:sz w:val="24"/>
+          <w:szCs w:val="24"/>
+        </w:rPr>
+        <w:t>inplace</w:t>
+      </w:r>
+      <w:proofErr w:type="spellEnd"/>
+      <w:r>
+        <w:rPr>
+          <w:sz w:val="24"/>
+          <w:szCs w:val="24"/>
+        </w:rPr>
+        <w:t xml:space="preserve"> = True)</w:t>
+      </w:r>
+    </w:p>
+    <w:p>
+      <w:pPr>
+        <w:pStyle w:val="ListParagraph"/>
+        <w:rPr>
+          <w:sz w:val="24"/>
+          <w:szCs w:val="24"/>
+        </w:rPr>
+      </w:pPr>
+      <w:r>
+        <w:rPr>
+          <w:sz w:val="24"/>
+          <w:szCs w:val="24"/>
+        </w:rPr>
+        <w:t xml:space="preserve">        </w:t>
+      </w:r>
+      <w:proofErr w:type="spellStart"/>
+      <w:r>
+        <w:rPr>
+          <w:sz w:val="24"/>
+          <w:szCs w:val="24"/>
+        </w:rPr>
+        <w:t>temp_df.reset_index</w:t>
+      </w:r>
+      <w:proofErr w:type="spellEnd"/>
+      <w:r>
+        <w:rPr>
+          <w:sz w:val="24"/>
+          <w:szCs w:val="24"/>
+        </w:rPr>
+        <w:t>()</w:t>
+      </w:r>
+    </w:p>
+    <w:p>
+      <w:pPr>
+        <w:pStyle w:val="ListParagraph"/>
+        <w:rPr>
+          <w:sz w:val="24"/>
+          <w:szCs w:val="24"/>
+        </w:rPr>
+      </w:pPr>
+      <w:r>
+        <w:rPr>
+          <w:sz w:val="24"/>
+          <w:szCs w:val="24"/>
+        </w:rPr>
+        <w:t xml:space="preserve">        print(</w:t>
+      </w:r>
+      <w:proofErr w:type="spellStart"/>
+      <w:r>
+        <w:rPr>
+          <w:sz w:val="24"/>
+          <w:szCs w:val="24"/>
+        </w:rPr>
+        <w:t>temp_df</w:t>
+      </w:r>
+      <w:proofErr w:type="spellEnd"/>
+      <w:r>
+        <w:rPr>
+          <w:sz w:val="24"/>
+          <w:szCs w:val="24"/>
+        </w:rPr>
+        <w:t>)</w:t>
+      </w:r>
+    </w:p>
+    <w:p>
+      <w:pPr>
+        <w:pStyle w:val="ListParagraph"/>
+        <w:rPr>
+          <w:sz w:val="24"/>
+          <w:szCs w:val="24"/>
+        </w:rPr>
+      </w:pPr>
+      <w:r>
+        <w:rPr>
+          <w:sz w:val="24"/>
+          <w:szCs w:val="24"/>
+        </w:rPr>
+        <w:t xml:space="preserve">        </w:t>
+      </w:r>
+      <w:proofErr w:type="spellStart"/>
+      <w:r>
+        <w:rPr>
+          <w:sz w:val="24"/>
+          <w:szCs w:val="24"/>
+        </w:rPr>
+        <w:t>nearest_hospitals</w:t>
+      </w:r>
+      <w:proofErr w:type="spellEnd"/>
+      <w:r>
+        <w:rPr>
+          <w:sz w:val="24"/>
+          <w:szCs w:val="24"/>
+        </w:rPr>
+        <w:t>['</w:t>
+      </w:r>
+      <w:proofErr w:type="spellStart"/>
+      <w:r>
+        <w:rPr>
+          <w:sz w:val="24"/>
+          <w:szCs w:val="24"/>
+        </w:rPr>
+        <w:t>Neighborhood</w:t>
+      </w:r>
+      <w:proofErr w:type="spellEnd"/>
+      <w:r>
+        <w:rPr>
+          <w:sz w:val="24"/>
+          <w:szCs w:val="24"/>
+        </w:rPr>
+        <w:t>'].append(name)</w:t>
+      </w:r>
+    </w:p>
+    <w:p>
+      <w:pPr>
+        <w:pStyle w:val="ListParagraph"/>
+        <w:rPr>
+          <w:sz w:val="24"/>
+          <w:szCs w:val="24"/>
+        </w:rPr>
+      </w:pPr>
+      <w:r>
+        <w:rPr>
+          <w:sz w:val="24"/>
+          <w:szCs w:val="24"/>
+        </w:rPr>
+        <w:t xml:space="preserve">        </w:t>
+      </w:r>
+      <w:proofErr w:type="spellStart"/>
+      <w:r>
+        <w:rPr>
+          <w:sz w:val="24"/>
+          <w:szCs w:val="24"/>
+        </w:rPr>
+        <w:t>nearest_hospitals</w:t>
+      </w:r>
+      <w:proofErr w:type="spellEnd"/>
+      <w:r>
+        <w:rPr>
+          <w:sz w:val="24"/>
+          <w:szCs w:val="24"/>
+        </w:rPr>
+        <w:t>['1stNearest'].append(</w:t>
+      </w:r>
+      <w:proofErr w:type="spellStart"/>
+      <w:r>
+        <w:rPr>
+          <w:sz w:val="24"/>
+          <w:szCs w:val="24"/>
+        </w:rPr>
+        <w:t>temp_df.iloc</w:t>
+      </w:r>
+      <w:proofErr w:type="spellEnd"/>
+      <w:r>
+        <w:rPr>
+          <w:sz w:val="24"/>
+          <w:szCs w:val="24"/>
+        </w:rPr>
+        <w:t>[0,0])</w:t>
+      </w:r>
+    </w:p>
+    <w:p>
+      <w:pPr>
+        <w:pStyle w:val="ListParagraph"/>
+        <w:rPr>
+          <w:sz w:val="24"/>
+          <w:szCs w:val="24"/>
+        </w:rPr>
+      </w:pPr>
+      <w:r>
+        <w:rPr>
+          <w:sz w:val="24"/>
+          <w:szCs w:val="24"/>
+        </w:rPr>
+        <w:t xml:space="preserve">        </w:t>
+      </w:r>
+      <w:proofErr w:type="spellStart"/>
+      <w:r>
+        <w:rPr>
+          <w:sz w:val="24"/>
+          <w:szCs w:val="24"/>
+        </w:rPr>
+        <w:t>nearest_hospitals</w:t>
+      </w:r>
+      <w:proofErr w:type="spellEnd"/>
+      <w:r>
+        <w:rPr>
+          <w:sz w:val="24"/>
+          <w:szCs w:val="24"/>
+        </w:rPr>
+        <w:t>['2ndNearest'].append(</w:t>
+      </w:r>
+      <w:proofErr w:type="spellStart"/>
+      <w:r>
+        <w:rPr>
+          <w:sz w:val="24"/>
+          <w:szCs w:val="24"/>
+        </w:rPr>
+        <w:t>temp_df.iloc</w:t>
+      </w:r>
+      <w:proofErr w:type="spellEnd"/>
+      <w:r>
+        <w:rPr>
+          <w:sz w:val="24"/>
+          <w:szCs w:val="24"/>
+        </w:rPr>
+        <w:t>[1,0])</w:t>
+      </w:r>
+    </w:p>
+    <w:p>
+      <w:pPr>
+        <w:pStyle w:val="ListParagraph"/>
+        <w:rPr>
+          <w:sz w:val="24"/>
+          <w:szCs w:val="24"/>
+        </w:rPr>
+      </w:pPr>
+      <w:r>
+        <w:rPr>
+          <w:sz w:val="24"/>
+          <w:szCs w:val="24"/>
+        </w:rPr>
+        <w:t xml:space="preserve">        </w:t>
+      </w:r>
+      <w:proofErr w:type="spellStart"/>
+      <w:r>
+        <w:rPr>
+          <w:sz w:val="24"/>
+          <w:szCs w:val="24"/>
+        </w:rPr>
+        <w:t>nearest_hospitals</w:t>
+      </w:r>
+      <w:proofErr w:type="spellEnd"/>
+      <w:r>
+        <w:rPr>
+          <w:sz w:val="24"/>
+          <w:szCs w:val="24"/>
+        </w:rPr>
+        <w:t>['3rdNearest'].append(</w:t>
+      </w:r>
+      <w:proofErr w:type="spellStart"/>
+      <w:r>
+        <w:rPr>
+          <w:sz w:val="24"/>
+          <w:szCs w:val="24"/>
+        </w:rPr>
+        <w:t>temp_df.iloc</w:t>
+      </w:r>
+      <w:proofErr w:type="spellEnd"/>
+      <w:r>
+        <w:rPr>
+          <w:sz w:val="24"/>
+          <w:szCs w:val="24"/>
+        </w:rPr>
+        <w:t>[2,0])</w:t>
+      </w:r>
+    </w:p>
+    <w:p>
+      <w:pPr>
+        <w:pStyle w:val="ListParagraph"/>
+        <w:rPr>
+          <w:sz w:val="24"/>
+          <w:szCs w:val="24"/>
+        </w:rPr>
+      </w:pPr>
+      <w:r>
+        <w:rPr>
+          <w:sz w:val="24"/>
+          <w:szCs w:val="24"/>
+        </w:rPr>
+        <w:t xml:space="preserve">        </w:t>
+      </w:r>
+      <w:proofErr w:type="spellStart"/>
+      <w:r>
+        <w:rPr>
+          <w:sz w:val="24"/>
+          <w:szCs w:val="24"/>
+        </w:rPr>
+        <w:t>nearest_hospitals</w:t>
+      </w:r>
+      <w:proofErr w:type="spellEnd"/>
+      <w:r>
+        <w:rPr>
+          <w:sz w:val="24"/>
+          <w:szCs w:val="24"/>
+        </w:rPr>
+        <w:t>['4thNearest'].append(</w:t>
+      </w:r>
+      <w:proofErr w:type="spellStart"/>
+      <w:r>
+        <w:rPr>
+          <w:sz w:val="24"/>
+          <w:szCs w:val="24"/>
+        </w:rPr>
+        <w:t>temp_df.iloc</w:t>
+      </w:r>
+      <w:proofErr w:type="spellEnd"/>
+      <w:r>
+        <w:rPr>
+          <w:sz w:val="24"/>
+          <w:szCs w:val="24"/>
+        </w:rPr>
+        <w:t>[3,0])</w:t>
+      </w:r>
+    </w:p>
+    <w:p>
+      <w:pPr>
+        <w:pStyle w:val="ListParagraph"/>
+        <w:rPr>
+          <w:sz w:val="24"/>
+          <w:szCs w:val="24"/>
+        </w:rPr>
+      </w:pPr>
+      <w:r>
+        <w:rPr>
+          <w:sz w:val="24"/>
+          <w:szCs w:val="24"/>
+        </w:rPr>
+        <w:t xml:space="preserve">        </w:t>
+      </w:r>
+      <w:proofErr w:type="spellStart"/>
+      <w:r>
+        <w:rPr>
+          <w:sz w:val="24"/>
+          <w:szCs w:val="24"/>
+        </w:rPr>
+        <w:t>nearest_hospitals</w:t>
+      </w:r>
+      <w:proofErr w:type="spellEnd"/>
+      <w:r>
+        <w:rPr>
+          <w:sz w:val="24"/>
+          <w:szCs w:val="24"/>
+        </w:rPr>
+        <w:t>['5thNearest'].append(</w:t>
+      </w:r>
+      <w:proofErr w:type="spellStart"/>
+      <w:r>
+        <w:rPr>
+          <w:sz w:val="24"/>
+          <w:szCs w:val="24"/>
+        </w:rPr>
+        <w:t>temp_df.iloc</w:t>
+      </w:r>
+      <w:proofErr w:type="spellEnd"/>
+      <w:r>
+        <w:rPr>
+          <w:sz w:val="24"/>
+          <w:szCs w:val="24"/>
+        </w:rPr>
+        <w:t>[4,0])</w:t>
+      </w:r>
+    </w:p>
+    <w:p>
+      <w:pPr>
+        <w:pStyle w:val="ListParagraph"/>
+        <w:rPr>
+          <w:sz w:val="24"/>
+          <w:szCs w:val="24"/>
+        </w:rPr>
+      </w:pPr>
+      <w:r>
+        <w:rPr>
+          <w:sz w:val="24"/>
+          <w:szCs w:val="24"/>
+        </w:rPr>
+        <w:t xml:space="preserve">        last = name</w:t>
+      </w:r>
+    </w:p>
+    <w:p>
+      <w:pPr>
+        <w:pStyle w:val="ListParagraph"/>
+        <w:rPr>
+          <w:sz w:val="24"/>
+          <w:szCs w:val="24"/>
+        </w:rPr>
+      </w:pPr>
+      <w:r>
+        <w:rPr>
+          <w:sz w:val="24"/>
+          <w:szCs w:val="24"/>
+        </w:rPr>
+        <w:t xml:space="preserve">        </w:t>
+      </w:r>
+      <w:proofErr w:type="spellStart"/>
+      <w:r>
+        <w:rPr>
+          <w:sz w:val="24"/>
+          <w:szCs w:val="24"/>
+        </w:rPr>
+        <w:t>list_hospital</w:t>
+      </w:r>
+      <w:proofErr w:type="spellEnd"/>
+      <w:r>
+        <w:rPr>
+          <w:sz w:val="24"/>
+          <w:szCs w:val="24"/>
+        </w:rPr>
+        <w:t xml:space="preserve"> = {'Hospital':[],'distance':[]}</w:t>
+      </w:r>
+    </w:p>
+    <w:p>
+      <w:pPr>
+        <w:pStyle w:val="ListParagraph"/>
+        <w:rPr>
+          <w:sz w:val="24"/>
+          <w:szCs w:val="24"/>
+        </w:rPr>
+      </w:pPr>
+      <w:r>
+        <w:rPr>
+          <w:sz w:val="24"/>
+          <w:szCs w:val="24"/>
+        </w:rPr>
+        <w:t xml:space="preserve">        </w:t>
+      </w:r>
+      <w:proofErr w:type="spellStart"/>
+      <w:r>
+        <w:rPr>
+          <w:sz w:val="24"/>
+          <w:szCs w:val="24"/>
+        </w:rPr>
+        <w:t>list_hospital</w:t>
+      </w:r>
+      <w:proofErr w:type="spellEnd"/>
+      <w:r>
+        <w:rPr>
+          <w:sz w:val="24"/>
+          <w:szCs w:val="24"/>
+        </w:rPr>
+        <w:t>['Hospital'].append(</w:t>
+      </w:r>
+      <w:proofErr w:type="spellStart"/>
+      <w:r>
+        <w:rPr>
+          <w:sz w:val="24"/>
+          <w:szCs w:val="24"/>
+        </w:rPr>
+        <w:t>hospitals.loc</w:t>
+      </w:r>
+      <w:proofErr w:type="spellEnd"/>
+      <w:r>
+        <w:rPr>
+          <w:sz w:val="24"/>
+          <w:szCs w:val="24"/>
+        </w:rPr>
+        <w:t>[</w:t>
+      </w:r>
+      <w:proofErr w:type="spellStart"/>
+      <w:r>
+        <w:rPr>
+          <w:sz w:val="24"/>
+          <w:szCs w:val="24"/>
+        </w:rPr>
+        <w:t>i</w:t>
+      </w:r>
+      <w:proofErr w:type="spellEnd"/>
+      <w:r>
+        <w:rPr>
+          <w:sz w:val="24"/>
+          <w:szCs w:val="24"/>
+        </w:rPr>
+        <w:t>,'Hospital'])</w:t>
+      </w:r>
+    </w:p>
+    <w:p>
+      <w:pPr>
+        <w:pStyle w:val="ListParagraph"/>
+        <w:rPr>
+          <w:sz w:val="24"/>
+          <w:szCs w:val="24"/>
+        </w:rPr>
+      </w:pPr>
+      <w:r>
+        <w:rPr>
+          <w:sz w:val="24"/>
+          <w:szCs w:val="24"/>
+        </w:rPr>
+        <w:t xml:space="preserve">        </w:t>
+      </w:r>
+      <w:proofErr w:type="spellStart"/>
+      <w:r>
+        <w:rPr>
+          <w:sz w:val="24"/>
+          <w:szCs w:val="24"/>
+        </w:rPr>
+        <w:t>list_hospital</w:t>
+      </w:r>
+      <w:proofErr w:type="spellEnd"/>
+      <w:r>
+        <w:rPr>
+          <w:sz w:val="24"/>
+          <w:szCs w:val="24"/>
+        </w:rPr>
+        <w:t>['distance'].append(</w:t>
+      </w:r>
+      <w:proofErr w:type="spellStart"/>
+      <w:r>
+        <w:rPr>
+          <w:sz w:val="24"/>
+          <w:szCs w:val="24"/>
+        </w:rPr>
+        <w:t>hospitals.loc</w:t>
+      </w:r>
+      <w:proofErr w:type="spellEnd"/>
+      <w:r>
+        <w:rPr>
+          <w:sz w:val="24"/>
+          <w:szCs w:val="24"/>
+        </w:rPr>
+        <w:t>[</w:t>
+      </w:r>
+      <w:proofErr w:type="spellStart"/>
+      <w:r>
+        <w:rPr>
+          <w:sz w:val="24"/>
+          <w:szCs w:val="24"/>
+        </w:rPr>
+        <w:t>i</w:t>
+      </w:r>
+      <w:proofErr w:type="spellEnd"/>
+      <w:r>
+        <w:rPr>
+          <w:sz w:val="24"/>
+          <w:szCs w:val="24"/>
+        </w:rPr>
+        <w:t>,'Hospital Distance'])</w:t>
+      </w:r>
+    </w:p>
+    <w:p>
+      <w:pPr>
+        <w:pStyle w:val="ListParagraph"/>
+        <w:rPr>
+          <w:sz w:val="24"/>
+          <w:szCs w:val="24"/>
+        </w:rPr>
+      </w:pPr>
+    </w:p>
+    <w:p>
+      <w:pPr>
+        <w:pStyle w:val="ListParagraph"/>
+        <w:rPr>
+          <w:sz w:val="24"/>
+          <w:szCs w:val="24"/>
+        </w:rPr>
+      </w:pPr>
+    </w:p>
+    <w:p>
+      <w:pPr>
+        <w:pStyle w:val="ListParagraph"/>
+        <w:rPr>
+          <w:sz w:val="24"/>
+          <w:szCs w:val="24"/>
+        </w:rPr>
+      </w:pPr>
+      <w:r>
+        <w:rPr>
+          <w:sz w:val="24"/>
+          <w:szCs w:val="24"/>
+        </w:rPr>
+        <w:t xml:space="preserve">Then we can display the data frame. Or if we modify our code we can send responses to </w:t>
+      </w:r>
+      <w:proofErr w:type="spellStart"/>
+      <w:r>
+        <w:rPr>
+          <w:sz w:val="24"/>
+          <w:szCs w:val="24"/>
+        </w:rPr>
+        <w:t>api</w:t>
+      </w:r>
+      <w:proofErr w:type="spellEnd"/>
+      <w:r>
+        <w:rPr>
+          <w:sz w:val="24"/>
+          <w:szCs w:val="24"/>
+        </w:rPr>
+        <w:t xml:space="preserve"> calls made by developers. </w:t>
+      </w:r>
+    </w:p>
+    <w:p>
+      <w:pPr>
+        <w:pStyle w:val="ListParagraph"/>
+        <w:rPr>
+          <w:sz w:val="24"/>
+          <w:szCs w:val="24"/>
+        </w:rPr>
+      </w:pPr>
+    </w:p>
+    <w:p>
+      <w:pPr>
+        <w:pStyle w:val="ListParagraph"/>
+        <w:numPr>
+          <w:ilvl w:val="0"/>
+          <w:numId w:val="1"/>
+        </w:numPr>
+        <w:rPr>
+          <w:b/>
+          <w:sz w:val="24"/>
+          <w:szCs w:val="24"/>
+        </w:rPr>
+      </w:pPr>
+      <w:r>
+        <w:rPr>
+          <w:b/>
+          <w:sz w:val="24"/>
+          <w:szCs w:val="24"/>
+        </w:rPr>
+        <w:t>Results</w:t>
+      </w:r>
+    </w:p>
+    <w:p>
+      <w:pPr>
+        <w:pStyle w:val="ListParagraph"/>
+        <w:rPr>
+          <w:sz w:val="24"/>
+          <w:szCs w:val="24"/>
+        </w:rPr>
+      </w:pPr>
+      <w:r>
+        <w:rPr>
+          <w:sz w:val="24"/>
+          <w:szCs w:val="24"/>
+        </w:rPr>
+        <w:t xml:space="preserve">The results of the above analysis is displayed by the </w:t>
+      </w:r>
+      <w:proofErr w:type="spellStart"/>
+      <w:r>
+        <w:rPr>
+          <w:sz w:val="24"/>
+          <w:szCs w:val="24"/>
+        </w:rPr>
+        <w:t>dataframe</w:t>
+      </w:r>
+      <w:proofErr w:type="spellEnd"/>
+      <w:r>
+        <w:rPr>
+          <w:sz w:val="24"/>
+          <w:szCs w:val="24"/>
+        </w:rPr>
+        <w:t xml:space="preserve"> below: </w:t>
+      </w:r>
+    </w:p>
+    <w:p>
+      <w:pPr>
+        <w:pStyle w:val="ListParagraph"/>
+        <w:rPr>
+          <w:sz w:val="24"/>
+          <w:szCs w:val="24"/>
+        </w:rPr>
+      </w:pPr>
+    </w:p>
+    <w:p>
+      <w:pPr>
+        <w:pStyle w:val="ListParagraph"/>
+        <w:rPr>
+          <w:sz w:val="24"/>
+          <w:szCs w:val="24"/>
+        </w:rPr>
+      </w:pPr>
+      <w:r>
+        <w:rPr>
+          <w:noProof/>
+        </w:rPr>
+        <w:drawing>
+          <wp:inline distT="0" distB="0" distL="0" distR="0" wp14:anchorId="4F55A5C7" wp14:editId="5A862226">
+            <wp:extent cx="5391785" cy="4274820"/>
+            <wp:effectExtent l="0" t="0" r="0" b="0"/>
+            <wp:docPr id="1" name="Picture 1"/>
+            <wp:cNvGraphicFramePr>
+              <a:graphicFrameLocks xmlns:a="http://schemas.openxmlformats.org/drawingml/2006/main" noChangeAspect="1"/>
+            </wp:cNvGraphicFramePr>
+            <a:graphic xmlns:a="http://schemas.openxmlformats.org/drawingml/2006/main">
+              <a:graphicData uri="http://schemas.openxmlformats.org/drawingml/2006/picture">
+                <pic:pic xmlns:pic="http://schemas.openxmlformats.org/drawingml/2006/picture">
+                  <pic:nvPicPr>
+                    <pic:cNvPr id="1" name=""/>
+                    <pic:cNvPicPr/>
+                  </pic:nvPicPr>
+                  <pic:blipFill>
+                    <a:blip r:embed="rId5"/>
+                    <a:stretch>
+                      <a:fillRect/>
+                    </a:stretch>
+                  </pic:blipFill>
+                  <pic:spPr>
+                    <a:xfrm>
+                      <a:off x="0" y="0"/>
+                      <a:ext cx="5396041" cy="4278194"/>
+                    </a:xfrm>
+                    <a:prstGeom prst="rect">
+                      <a:avLst/>
+                    </a:prstGeom>
+                  </pic:spPr>
+                </pic:pic>
+              </a:graphicData>
+            </a:graphic>
+          </wp:inline>
+        </w:drawing>
+      </w:r>
+    </w:p>
+    <w:p>
+      <w:pPr>
+        <w:pStyle w:val="ListParagraph"/>
+        <w:rPr>
+          <w:sz w:val="24"/>
+          <w:szCs w:val="24"/>
+        </w:rPr>
+      </w:pPr>
+      <w:r>
+        <w:rPr>
+          <w:sz w:val="24"/>
+          <w:szCs w:val="24"/>
+        </w:rPr>
+        <w:lastRenderedPageBreak/>
+        <w:t xml:space="preserve">As we can see in the above data frame the </w:t>
+      </w:r>
+      <w:proofErr w:type="spellStart"/>
+      <w:r>
+        <w:rPr>
+          <w:sz w:val="24"/>
+          <w:szCs w:val="24"/>
+        </w:rPr>
+        <w:t>neighborhoods</w:t>
+      </w:r>
+      <w:proofErr w:type="spellEnd"/>
+      <w:r>
+        <w:rPr>
+          <w:sz w:val="24"/>
+          <w:szCs w:val="24"/>
+        </w:rPr>
+        <w:t xml:space="preserve"> along with the 5 nearest hospitals are shown in the picture. </w:t>
+      </w:r>
+    </w:p>
+    <w:p>
+      <w:pPr>
+        <w:pStyle w:val="ListParagraph"/>
+        <w:rPr>
+          <w:sz w:val="24"/>
+          <w:szCs w:val="24"/>
+        </w:rPr>
+      </w:pPr>
+      <w:r>
+        <w:rPr>
+          <w:sz w:val="24"/>
+          <w:szCs w:val="24"/>
+        </w:rPr>
+        <w:t xml:space="preserve">This results are based on the data analysis on the data that we have used and we can also modify it for specific calls to </w:t>
+      </w:r>
+      <w:proofErr w:type="spellStart"/>
+      <w:r>
+        <w:rPr>
+          <w:sz w:val="24"/>
+          <w:szCs w:val="24"/>
+        </w:rPr>
+        <w:t>neighborhoods</w:t>
+      </w:r>
+      <w:proofErr w:type="spellEnd"/>
+      <w:r>
+        <w:rPr>
+          <w:sz w:val="24"/>
+          <w:szCs w:val="24"/>
+        </w:rPr>
+        <w:t xml:space="preserve">. </w:t>
+      </w:r>
+    </w:p>
+    <w:p>
+      <w:pPr>
+        <w:pStyle w:val="ListParagraph"/>
+        <w:rPr>
+          <w:sz w:val="24"/>
+          <w:szCs w:val="24"/>
+        </w:rPr>
+      </w:pPr>
+    </w:p>
+    <w:p>
+      <w:pPr>
+        <w:pStyle w:val="ListParagraph"/>
+        <w:numPr>
+          <w:ilvl w:val="0"/>
+          <w:numId w:val="1"/>
+        </w:numPr>
+        <w:rPr>
+          <w:b/>
+          <w:sz w:val="24"/>
+          <w:szCs w:val="24"/>
+        </w:rPr>
+      </w:pPr>
+      <w:r>
+        <w:rPr>
+          <w:b/>
+          <w:sz w:val="24"/>
+          <w:szCs w:val="24"/>
+        </w:rPr>
+        <w:t>Discussion</w:t>
+      </w:r>
+      <w:r>
+        <w:rPr>
+          <w:b/>
+          <w:sz w:val="24"/>
+          <w:szCs w:val="24"/>
+        </w:rPr>
+        <w:t>:</w:t>
+      </w:r>
+    </w:p>
+    <w:p>
+      <w:pPr>
+        <w:pStyle w:val="ListParagraph"/>
+        <w:rPr>
+          <w:sz w:val="24"/>
+          <w:szCs w:val="24"/>
+        </w:rPr>
+      </w:pPr>
+      <w:r>
+        <w:rPr>
+          <w:sz w:val="24"/>
+          <w:szCs w:val="24"/>
+        </w:rPr>
+        <w:t xml:space="preserve">This would be a very comprehensive project if done in a large scale proportion with a lot of developers, analysts and testing people. This project done by me just shows how we can help people by doing a little bit of data analysis and it can benefit a lot of people. </w:t>
+      </w:r>
+    </w:p>
+    <w:p>
+      <w:pPr>
+        <w:pStyle w:val="ListParagraph"/>
+        <w:rPr>
+          <w:sz w:val="24"/>
+          <w:szCs w:val="24"/>
+        </w:rPr>
+      </w:pPr>
+      <w:r>
+        <w:rPr>
+          <w:sz w:val="24"/>
+          <w:szCs w:val="24"/>
+        </w:rPr>
+        <w:t xml:space="preserve">Now this project really focuses on the data provided </w:t>
+      </w:r>
+      <w:r>
+        <w:rPr>
+          <w:sz w:val="24"/>
+          <w:szCs w:val="24"/>
+        </w:rPr>
+        <w:t xml:space="preserve">on Toronto that was previously available by the course team. But this can be really useful if we can provide the hospital data on specific </w:t>
+      </w:r>
+      <w:proofErr w:type="spellStart"/>
+      <w:r>
+        <w:rPr>
+          <w:sz w:val="24"/>
+          <w:szCs w:val="24"/>
+        </w:rPr>
+        <w:t>api</w:t>
+      </w:r>
+      <w:proofErr w:type="spellEnd"/>
+      <w:r>
+        <w:rPr>
+          <w:sz w:val="24"/>
+          <w:szCs w:val="24"/>
+        </w:rPr>
+        <w:t xml:space="preserve"> calls like a person would just send the address of a location and we would fetch the latitude and longitude of the data then find out the hospital in the data and show it to the people. We can also show the  data related to the hospitals but due to limitations on the premium </w:t>
+      </w:r>
+      <w:proofErr w:type="spellStart"/>
+      <w:r>
+        <w:rPr>
+          <w:sz w:val="24"/>
+          <w:szCs w:val="24"/>
+        </w:rPr>
+        <w:t>api</w:t>
+      </w:r>
+      <w:proofErr w:type="spellEnd"/>
+      <w:r>
+        <w:rPr>
+          <w:sz w:val="24"/>
+          <w:szCs w:val="24"/>
+        </w:rPr>
+        <w:t xml:space="preserve"> calls I was not able to experiment much. </w:t>
+      </w:r>
+    </w:p>
+    <w:p>
+      <w:pPr>
+        <w:pStyle w:val="ListParagraph"/>
+        <w:rPr>
+          <w:sz w:val="24"/>
+          <w:szCs w:val="24"/>
+        </w:rPr>
+      </w:pPr>
+    </w:p>
+    <w:p>
+      <w:pPr>
+        <w:pStyle w:val="ListParagraph"/>
+        <w:numPr>
+          <w:ilvl w:val="0"/>
+          <w:numId w:val="1"/>
+        </w:numPr>
+        <w:rPr>
+          <w:b/>
+          <w:sz w:val="24"/>
+          <w:szCs w:val="24"/>
+        </w:rPr>
+      </w:pPr>
+      <w:r>
+        <w:rPr>
+          <w:b/>
+          <w:sz w:val="24"/>
+          <w:szCs w:val="24"/>
+        </w:rPr>
+        <w:t>Conclusion</w:t>
+      </w:r>
+    </w:p>
+    <w:p>
+      <w:pPr>
+        <w:pStyle w:val="ListParagraph"/>
+        <w:rPr>
+          <w:sz w:val="24"/>
+          <w:szCs w:val="24"/>
+        </w:rPr>
+      </w:pPr>
+      <w:r>
+        <w:rPr>
+          <w:sz w:val="24"/>
+          <w:szCs w:val="24"/>
+        </w:rPr>
+        <w:t xml:space="preserve">In the conclusion I want to say that I just shown an example on how we can leverage the technologies of foursquare and python data analysis techniques to benefit the people and we can achieve a lot much. </w:t>
       </w:r>
       <w:bookmarkStart w:id="0" w:name="_GoBack"/>
       <w:bookmarkEnd w:id="0"/>
-    </w:p>
-    <w:p>
-      <w:pPr>
-        <w:rPr>
-          <w:b/>
-          <w:sz w:val="24"/>
-          <w:szCs w:val="24"/>
-        </w:rPr>
-      </w:pPr>
     </w:p>
     <w:sectPr>
       <w:pgSz w:w="11906" w:h="16838"/>
@@ -246,7 +3459,7 @@
   <w:abstractNum w:abstractNumId="0" w15:restartNumberingAfterBreak="0">
     <w:nsid w:val="6D2E5B1A"/>
     <w:multiLevelType w:val="hybridMultilevel"/>
-    <w:tmpl w:val="ACDC00DA"/>
+    <w:tmpl w:val="3CE44766"/>
     <w:lvl w:ilvl="0" w:tplc="40090001">
       <w:start w:val="1"/>
       <w:numFmt w:val="bullet"/>

</xml_diff>